<commit_message>
updated directories, added notes, completed firstprog.c
</commit_message>
<xml_diff>
--- a/FOUND-110/FOUND-110_notes.docx
+++ b/FOUND-110/FOUND-110_notes.docx
@@ -104,752 +104,1010 @@
           <w:szCs w:val="24"/>
         </w:rPr>
       </w:pPr>
+    </w:p>
+    <w:p>
+      <w:pPr>
+        <w:numPr>
+          <w:ilvl w:val="0"/>
+          <w:numId w:val="1"/>
+        </w:numPr>
+        <w:spacing w:before="100" w:beforeAutospacing="1" w:after="100" w:afterAutospacing="1" w:line="240" w:lineRule="auto"/>
+        <w:rPr>
+          <w:rFonts w:ascii="Times New Roman" w:eastAsia="Times New Roman" w:hAnsi="Times New Roman" w:cs="Times New Roman"/>
+          <w:sz w:val="24"/>
+          <w:szCs w:val="24"/>
+        </w:rPr>
+      </w:pPr>
+      <w:r>
+        <w:rPr>
+          <w:rFonts w:ascii="Times New Roman" w:eastAsia="Times New Roman" w:hAnsi="Times New Roman" w:cs="Times New Roman"/>
+          <w:sz w:val="24"/>
+          <w:szCs w:val="24"/>
+        </w:rPr>
+        <w:t>Local vs Static vs Global</w:t>
+      </w:r>
+    </w:p>
+    <w:p>
+      <w:pPr>
+        <w:numPr>
+          <w:ilvl w:val="0"/>
+          <w:numId w:val="1"/>
+        </w:numPr>
+        <w:spacing w:before="100" w:beforeAutospacing="1" w:after="100" w:afterAutospacing="1" w:line="240" w:lineRule="auto"/>
+        <w:rPr>
+          <w:rFonts w:ascii="Times New Roman" w:eastAsia="Times New Roman" w:hAnsi="Times New Roman" w:cs="Times New Roman"/>
+          <w:sz w:val="24"/>
+          <w:szCs w:val="24"/>
+        </w:rPr>
+      </w:pPr>
+      <w:r>
+        <w:rPr>
+          <w:rFonts w:ascii="Times New Roman" w:eastAsia="Times New Roman" w:hAnsi="Times New Roman" w:cs="Times New Roman"/>
+          <w:sz w:val="24"/>
+          <w:szCs w:val="24"/>
+        </w:rPr>
+        <w:t>What are variable types?</w:t>
+      </w:r>
+    </w:p>
+    <w:p>
+      <w:pPr>
+        <w:numPr>
+          <w:ilvl w:val="0"/>
+          <w:numId w:val="1"/>
+        </w:numPr>
+        <w:spacing w:before="100" w:beforeAutospacing="1" w:after="100" w:afterAutospacing="1" w:line="240" w:lineRule="auto"/>
+        <w:rPr>
+          <w:rFonts w:ascii="Times New Roman" w:eastAsia="Times New Roman" w:hAnsi="Times New Roman" w:cs="Times New Roman"/>
+          <w:sz w:val="24"/>
+          <w:szCs w:val="24"/>
+        </w:rPr>
+      </w:pPr>
+      <w:r>
+        <w:rPr>
+          <w:rFonts w:ascii="Times New Roman" w:eastAsia="Times New Roman" w:hAnsi="Times New Roman" w:cs="Times New Roman"/>
+          <w:sz w:val="24"/>
+          <w:szCs w:val="24"/>
+        </w:rPr>
+        <w:t xml:space="preserve">What is a pointer? </w:t>
+      </w:r>
+    </w:p>
+    <w:p>
+      <w:pPr>
+        <w:numPr>
+          <w:ilvl w:val="1"/>
+          <w:numId w:val="1"/>
+        </w:numPr>
+        <w:spacing w:before="100" w:beforeAutospacing="1" w:after="100" w:afterAutospacing="1" w:line="240" w:lineRule="auto"/>
+        <w:rPr>
+          <w:rFonts w:ascii="Times New Roman" w:eastAsia="Times New Roman" w:hAnsi="Times New Roman" w:cs="Times New Roman"/>
+          <w:sz w:val="24"/>
+          <w:szCs w:val="24"/>
+        </w:rPr>
+      </w:pPr>
+      <w:r>
+        <w:rPr>
+          <w:rFonts w:ascii="Times New Roman" w:eastAsia="Times New Roman" w:hAnsi="Times New Roman" w:cs="Times New Roman"/>
+          <w:sz w:val="24"/>
+          <w:szCs w:val="24"/>
+        </w:rPr>
+        <w:t>What can a pointer point to?</w:t>
+      </w:r>
+    </w:p>
+    <w:p>
+      <w:pPr>
+        <w:numPr>
+          <w:ilvl w:val="0"/>
+          <w:numId w:val="1"/>
+        </w:numPr>
+        <w:spacing w:before="100" w:beforeAutospacing="1" w:after="100" w:afterAutospacing="1" w:line="240" w:lineRule="auto"/>
+        <w:rPr>
+          <w:rFonts w:ascii="Times New Roman" w:eastAsia="Times New Roman" w:hAnsi="Times New Roman" w:cs="Times New Roman"/>
+          <w:sz w:val="24"/>
+          <w:szCs w:val="24"/>
+        </w:rPr>
+      </w:pPr>
+      <w:r>
+        <w:rPr>
+          <w:rFonts w:ascii="Times New Roman" w:eastAsia="Times New Roman" w:hAnsi="Times New Roman" w:cs="Times New Roman"/>
+          <w:sz w:val="24"/>
+          <w:szCs w:val="24"/>
+        </w:rPr>
+        <w:t>What is an array?</w:t>
+      </w:r>
+    </w:p>
+    <w:p>
+      <w:pPr>
+        <w:numPr>
+          <w:ilvl w:val="0"/>
+          <w:numId w:val="1"/>
+        </w:numPr>
+        <w:spacing w:before="100" w:beforeAutospacing="1" w:after="100" w:afterAutospacing="1" w:line="240" w:lineRule="auto"/>
+        <w:rPr>
+          <w:rFonts w:ascii="Times New Roman" w:eastAsia="Times New Roman" w:hAnsi="Times New Roman" w:cs="Times New Roman"/>
+          <w:sz w:val="24"/>
+          <w:szCs w:val="24"/>
+        </w:rPr>
+      </w:pPr>
+      <w:r>
+        <w:rPr>
+          <w:rFonts w:ascii="Times New Roman" w:eastAsia="Times New Roman" w:hAnsi="Times New Roman" w:cs="Times New Roman"/>
+          <w:sz w:val="24"/>
+          <w:szCs w:val="24"/>
+        </w:rPr>
+        <w:t>What is a string?</w:t>
+      </w:r>
+    </w:p>
+    <w:p>
+      <w:pPr>
+        <w:numPr>
+          <w:ilvl w:val="0"/>
+          <w:numId w:val="1"/>
+        </w:numPr>
+        <w:spacing w:before="100" w:beforeAutospacing="1" w:after="100" w:afterAutospacing="1" w:line="240" w:lineRule="auto"/>
+        <w:rPr>
+          <w:rFonts w:ascii="Times New Roman" w:eastAsia="Times New Roman" w:hAnsi="Times New Roman" w:cs="Times New Roman"/>
+          <w:sz w:val="24"/>
+          <w:szCs w:val="24"/>
+        </w:rPr>
+      </w:pPr>
+      <w:r>
+        <w:rPr>
+          <w:rFonts w:ascii="Times New Roman" w:eastAsia="Times New Roman" w:hAnsi="Times New Roman" w:cs="Times New Roman"/>
+          <w:sz w:val="24"/>
+          <w:szCs w:val="24"/>
+        </w:rPr>
+        <w:t>What is casting?</w:t>
+      </w:r>
+    </w:p>
+    <w:p>
+      <w:pPr>
+        <w:spacing w:before="100" w:beforeAutospacing="1" w:after="100" w:afterAutospacing="1" w:line="240" w:lineRule="auto"/>
+        <w:outlineLvl w:val="3"/>
+        <w:rPr>
+          <w:rFonts w:ascii="Times New Roman" w:eastAsia="Times New Roman" w:hAnsi="Times New Roman" w:cs="Times New Roman"/>
+          <w:b/>
+          <w:bCs/>
+          <w:sz w:val="24"/>
+          <w:szCs w:val="24"/>
+        </w:rPr>
+      </w:pPr>
+      <w:r>
+        <w:rPr>
+          <w:rFonts w:ascii="Times New Roman" w:eastAsia="Times New Roman" w:hAnsi="Times New Roman" w:cs="Times New Roman"/>
+          <w:b/>
+          <w:bCs/>
+          <w:sz w:val="24"/>
+          <w:szCs w:val="24"/>
+        </w:rPr>
+        <w:t>Functions</w:t>
+      </w:r>
+    </w:p>
+    <w:p>
+      <w:pPr>
+        <w:numPr>
+          <w:ilvl w:val="0"/>
+          <w:numId w:val="2"/>
+        </w:numPr>
+        <w:spacing w:before="100" w:beforeAutospacing="1" w:after="100" w:afterAutospacing="1" w:line="240" w:lineRule="auto"/>
+        <w:rPr>
+          <w:rFonts w:ascii="Times New Roman" w:eastAsia="Times New Roman" w:hAnsi="Times New Roman" w:cs="Times New Roman"/>
+          <w:sz w:val="24"/>
+          <w:szCs w:val="24"/>
+        </w:rPr>
+      </w:pPr>
+      <w:r>
+        <w:rPr>
+          <w:rFonts w:ascii="Times New Roman" w:eastAsia="Times New Roman" w:hAnsi="Times New Roman" w:cs="Times New Roman"/>
+          <w:sz w:val="24"/>
+          <w:szCs w:val="24"/>
+        </w:rPr>
+        <w:t>What is a function prototype?</w:t>
+      </w:r>
+    </w:p>
+    <w:p>
+      <w:pPr>
+        <w:numPr>
+          <w:ilvl w:val="0"/>
+          <w:numId w:val="2"/>
+        </w:numPr>
+        <w:spacing w:before="100" w:beforeAutospacing="1" w:after="100" w:afterAutospacing="1" w:line="240" w:lineRule="auto"/>
+        <w:rPr>
+          <w:rFonts w:ascii="Times New Roman" w:eastAsia="Times New Roman" w:hAnsi="Times New Roman" w:cs="Times New Roman"/>
+          <w:sz w:val="24"/>
+          <w:szCs w:val="24"/>
+        </w:rPr>
+      </w:pPr>
+      <w:r>
+        <w:rPr>
+          <w:rFonts w:ascii="Times New Roman" w:eastAsia="Times New Roman" w:hAnsi="Times New Roman" w:cs="Times New Roman"/>
+          <w:sz w:val="24"/>
+          <w:szCs w:val="24"/>
+        </w:rPr>
+        <w:t>How can you tell the return type of a function?</w:t>
+      </w:r>
+    </w:p>
+    <w:p>
+      <w:pPr>
+        <w:numPr>
+          <w:ilvl w:val="0"/>
+          <w:numId w:val="2"/>
+        </w:numPr>
+        <w:spacing w:before="100" w:beforeAutospacing="1" w:after="100" w:afterAutospacing="1" w:line="240" w:lineRule="auto"/>
+        <w:rPr>
+          <w:rFonts w:ascii="Times New Roman" w:eastAsia="Times New Roman" w:hAnsi="Times New Roman" w:cs="Times New Roman"/>
+          <w:sz w:val="24"/>
+          <w:szCs w:val="24"/>
+        </w:rPr>
+      </w:pPr>
+      <w:r>
+        <w:rPr>
+          <w:rFonts w:ascii="Times New Roman" w:eastAsia="Times New Roman" w:hAnsi="Times New Roman" w:cs="Times New Roman"/>
+          <w:sz w:val="24"/>
+          <w:szCs w:val="24"/>
+        </w:rPr>
+        <w:t>How do you pass arguments to a function?</w:t>
+      </w:r>
+    </w:p>
+    <w:p>
+      <w:pPr>
+        <w:numPr>
+          <w:ilvl w:val="0"/>
+          <w:numId w:val="2"/>
+        </w:numPr>
+        <w:spacing w:before="100" w:beforeAutospacing="1" w:after="100" w:afterAutospacing="1" w:line="240" w:lineRule="auto"/>
+        <w:rPr>
+          <w:rFonts w:ascii="Times New Roman" w:eastAsia="Times New Roman" w:hAnsi="Times New Roman" w:cs="Times New Roman"/>
+          <w:sz w:val="24"/>
+          <w:szCs w:val="24"/>
+        </w:rPr>
+      </w:pPr>
+      <w:r>
+        <w:rPr>
+          <w:rFonts w:ascii="Times New Roman" w:eastAsia="Times New Roman" w:hAnsi="Times New Roman" w:cs="Times New Roman"/>
+          <w:sz w:val="24"/>
+          <w:szCs w:val="24"/>
+        </w:rPr>
+        <w:t>What is a struct?</w:t>
+      </w:r>
+    </w:p>
+    <w:p>
+      <w:pPr>
+        <w:spacing w:before="100" w:beforeAutospacing="1" w:after="100" w:afterAutospacing="1" w:line="240" w:lineRule="auto"/>
+        <w:outlineLvl w:val="3"/>
+        <w:rPr>
+          <w:rFonts w:ascii="Times New Roman" w:eastAsia="Times New Roman" w:hAnsi="Times New Roman" w:cs="Times New Roman"/>
+          <w:b/>
+          <w:bCs/>
+          <w:sz w:val="24"/>
+          <w:szCs w:val="24"/>
+        </w:rPr>
+      </w:pPr>
+      <w:r>
+        <w:rPr>
+          <w:rFonts w:ascii="Times New Roman" w:eastAsia="Times New Roman" w:hAnsi="Times New Roman" w:cs="Times New Roman"/>
+          <w:b/>
+          <w:bCs/>
+          <w:sz w:val="24"/>
+          <w:szCs w:val="24"/>
+        </w:rPr>
+        <w:t>Computer Architecture</w:t>
+      </w:r>
+    </w:p>
+    <w:p>
+      <w:pPr>
+        <w:numPr>
+          <w:ilvl w:val="0"/>
+          <w:numId w:val="3"/>
+        </w:numPr>
+        <w:spacing w:before="100" w:beforeAutospacing="1" w:after="100" w:afterAutospacing="1" w:line="240" w:lineRule="auto"/>
+        <w:rPr>
+          <w:rFonts w:ascii="Times New Roman" w:eastAsia="Times New Roman" w:hAnsi="Times New Roman" w:cs="Times New Roman"/>
+          <w:sz w:val="24"/>
+          <w:szCs w:val="24"/>
+        </w:rPr>
+      </w:pPr>
+      <w:r>
+        <w:rPr>
+          <w:rFonts w:ascii="Times New Roman" w:eastAsia="Times New Roman" w:hAnsi="Times New Roman" w:cs="Times New Roman"/>
+          <w:sz w:val="24"/>
+          <w:szCs w:val="24"/>
+        </w:rPr>
+        <w:t>What is a register?</w:t>
+      </w:r>
+    </w:p>
+    <w:p>
+      <w:pPr>
+        <w:numPr>
+          <w:ilvl w:val="0"/>
+          <w:numId w:val="3"/>
+        </w:numPr>
+        <w:spacing w:before="100" w:beforeAutospacing="1" w:after="100" w:afterAutospacing="1" w:line="240" w:lineRule="auto"/>
+        <w:rPr>
+          <w:rFonts w:ascii="Times New Roman" w:eastAsia="Times New Roman" w:hAnsi="Times New Roman" w:cs="Times New Roman"/>
+          <w:sz w:val="24"/>
+          <w:szCs w:val="24"/>
+        </w:rPr>
+      </w:pPr>
+      <w:r>
+        <w:rPr>
+          <w:rFonts w:ascii="Times New Roman" w:eastAsia="Times New Roman" w:hAnsi="Times New Roman" w:cs="Times New Roman"/>
+          <w:sz w:val="24"/>
+          <w:szCs w:val="24"/>
+        </w:rPr>
+        <w:t>What are the x86 registers and what are they used for?</w:t>
+      </w:r>
+    </w:p>
+    <w:p>
+      <w:pPr>
+        <w:numPr>
+          <w:ilvl w:val="0"/>
+          <w:numId w:val="3"/>
+        </w:numPr>
+        <w:spacing w:before="100" w:beforeAutospacing="1" w:after="100" w:afterAutospacing="1" w:line="240" w:lineRule="auto"/>
+        <w:rPr>
+          <w:rFonts w:ascii="Times New Roman" w:eastAsia="Times New Roman" w:hAnsi="Times New Roman" w:cs="Times New Roman"/>
+          <w:sz w:val="24"/>
+          <w:szCs w:val="24"/>
+        </w:rPr>
+      </w:pPr>
+      <w:r>
+        <w:rPr>
+          <w:rFonts w:ascii="Times New Roman" w:eastAsia="Times New Roman" w:hAnsi="Times New Roman" w:cs="Times New Roman"/>
+          <w:sz w:val="24"/>
+          <w:szCs w:val="24"/>
+        </w:rPr>
+        <w:t>What is meant by little endianness?</w:t>
+      </w:r>
+    </w:p>
+    <w:p>
+      <w:pPr>
+        <w:spacing w:before="100" w:beforeAutospacing="1" w:after="100" w:afterAutospacing="1" w:line="240" w:lineRule="auto"/>
+        <w:outlineLvl w:val="3"/>
+        <w:rPr>
+          <w:rFonts w:ascii="Times New Roman" w:eastAsia="Times New Roman" w:hAnsi="Times New Roman" w:cs="Times New Roman"/>
+          <w:b/>
+          <w:bCs/>
+          <w:sz w:val="24"/>
+          <w:szCs w:val="24"/>
+        </w:rPr>
+      </w:pPr>
+      <w:r>
+        <w:rPr>
+          <w:rFonts w:ascii="Times New Roman" w:eastAsia="Times New Roman" w:hAnsi="Times New Roman" w:cs="Times New Roman"/>
+          <w:b/>
+          <w:bCs/>
+          <w:sz w:val="24"/>
+          <w:szCs w:val="24"/>
+        </w:rPr>
+        <w:t>Assembly language</w:t>
+      </w:r>
+    </w:p>
+    <w:p>
+      <w:pPr>
+        <w:numPr>
+          <w:ilvl w:val="0"/>
+          <w:numId w:val="4"/>
+        </w:numPr>
+        <w:spacing w:before="100" w:beforeAutospacing="1" w:after="100" w:afterAutospacing="1" w:line="240" w:lineRule="auto"/>
+        <w:rPr>
+          <w:rFonts w:ascii="Times New Roman" w:eastAsia="Times New Roman" w:hAnsi="Times New Roman" w:cs="Times New Roman"/>
+          <w:sz w:val="24"/>
+          <w:szCs w:val="24"/>
+        </w:rPr>
+      </w:pPr>
+      <w:r>
+        <w:rPr>
+          <w:rFonts w:ascii="Times New Roman" w:eastAsia="Times New Roman" w:hAnsi="Times New Roman" w:cs="Times New Roman"/>
+          <w:sz w:val="24"/>
+          <w:szCs w:val="24"/>
+        </w:rPr>
+        <w:t>What is assembly language?</w:t>
+      </w:r>
+    </w:p>
+    <w:p>
+      <w:pPr>
+        <w:numPr>
+          <w:ilvl w:val="0"/>
+          <w:numId w:val="4"/>
+        </w:numPr>
+        <w:spacing w:before="100" w:beforeAutospacing="1" w:after="100" w:afterAutospacing="1" w:line="240" w:lineRule="auto"/>
+        <w:rPr>
+          <w:rFonts w:ascii="Times New Roman" w:eastAsia="Times New Roman" w:hAnsi="Times New Roman" w:cs="Times New Roman"/>
+          <w:sz w:val="24"/>
+          <w:szCs w:val="24"/>
+        </w:rPr>
+      </w:pPr>
+      <w:r>
+        <w:rPr>
+          <w:rFonts w:ascii="Times New Roman" w:eastAsia="Times New Roman" w:hAnsi="Times New Roman" w:cs="Times New Roman"/>
+          <w:sz w:val="24"/>
+          <w:szCs w:val="24"/>
+        </w:rPr>
+        <w:t>What are the sources for the values used in an assembly instruction?</w:t>
+      </w:r>
+    </w:p>
+    <w:p>
+      <w:pPr>
+        <w:numPr>
+          <w:ilvl w:val="0"/>
+          <w:numId w:val="4"/>
+        </w:numPr>
+        <w:spacing w:before="100" w:beforeAutospacing="1" w:after="100" w:afterAutospacing="1" w:line="240" w:lineRule="auto"/>
+        <w:rPr>
+          <w:rFonts w:ascii="Times New Roman" w:eastAsia="Times New Roman" w:hAnsi="Times New Roman" w:cs="Times New Roman"/>
+          <w:sz w:val="24"/>
+          <w:szCs w:val="24"/>
+        </w:rPr>
+      </w:pPr>
+      <w:r>
+        <w:rPr>
+          <w:rFonts w:ascii="Times New Roman" w:eastAsia="Times New Roman" w:hAnsi="Times New Roman" w:cs="Times New Roman"/>
+          <w:sz w:val="24"/>
+          <w:szCs w:val="24"/>
+        </w:rPr>
+        <w:t>What happens when the call instruction executes?</w:t>
+      </w:r>
+    </w:p>
+    <w:p>
+      <w:pPr>
+        <w:numPr>
+          <w:ilvl w:val="0"/>
+          <w:numId w:val="4"/>
+        </w:numPr>
+        <w:spacing w:before="100" w:beforeAutospacing="1" w:after="100" w:afterAutospacing="1" w:line="240" w:lineRule="auto"/>
+        <w:rPr>
+          <w:rFonts w:ascii="Times New Roman" w:eastAsia="Times New Roman" w:hAnsi="Times New Roman" w:cs="Times New Roman"/>
+          <w:sz w:val="24"/>
+          <w:szCs w:val="24"/>
+        </w:rPr>
+      </w:pPr>
+      <w:r>
+        <w:rPr>
+          <w:rFonts w:ascii="Times New Roman" w:eastAsia="Times New Roman" w:hAnsi="Times New Roman" w:cs="Times New Roman"/>
+          <w:sz w:val="24"/>
+          <w:szCs w:val="24"/>
+        </w:rPr>
+        <w:t>What is a function prologue?</w:t>
+      </w:r>
+    </w:p>
+    <w:p>
+      <w:pPr>
+        <w:numPr>
+          <w:ilvl w:val="0"/>
+          <w:numId w:val="4"/>
+        </w:numPr>
+        <w:spacing w:before="100" w:beforeAutospacing="1" w:after="100" w:afterAutospacing="1" w:line="240" w:lineRule="auto"/>
+        <w:rPr>
+          <w:rFonts w:ascii="Times New Roman" w:eastAsia="Times New Roman" w:hAnsi="Times New Roman" w:cs="Times New Roman"/>
+          <w:sz w:val="24"/>
+          <w:szCs w:val="24"/>
+        </w:rPr>
+      </w:pPr>
+      <w:r>
+        <w:rPr>
+          <w:rFonts w:ascii="Times New Roman" w:eastAsia="Times New Roman" w:hAnsi="Times New Roman" w:cs="Times New Roman"/>
+          <w:sz w:val="24"/>
+          <w:szCs w:val="24"/>
+        </w:rPr>
+        <w:t>How are function arguments accessed?</w:t>
+      </w:r>
+    </w:p>
+    <w:p>
+      <w:pPr>
+        <w:numPr>
+          <w:ilvl w:val="0"/>
+          <w:numId w:val="4"/>
+        </w:numPr>
+        <w:spacing w:before="100" w:beforeAutospacing="1" w:after="100" w:afterAutospacing="1" w:line="240" w:lineRule="auto"/>
+        <w:rPr>
+          <w:rFonts w:ascii="Times New Roman" w:eastAsia="Times New Roman" w:hAnsi="Times New Roman" w:cs="Times New Roman"/>
+          <w:sz w:val="24"/>
+          <w:szCs w:val="24"/>
+        </w:rPr>
+      </w:pPr>
+      <w:r>
+        <w:rPr>
+          <w:rFonts w:ascii="Times New Roman" w:eastAsia="Times New Roman" w:hAnsi="Times New Roman" w:cs="Times New Roman"/>
+          <w:sz w:val="24"/>
+          <w:szCs w:val="24"/>
+        </w:rPr>
+        <w:t>How are local variables accessed?</w:t>
+      </w:r>
+    </w:p>
+    <w:p>
+      <w:pPr>
+        <w:spacing w:before="100" w:beforeAutospacing="1" w:after="100" w:afterAutospacing="1" w:line="240" w:lineRule="auto"/>
+        <w:outlineLvl w:val="3"/>
+        <w:rPr>
+          <w:rFonts w:ascii="Times New Roman" w:eastAsia="Times New Roman" w:hAnsi="Times New Roman" w:cs="Times New Roman"/>
+          <w:b/>
+          <w:bCs/>
+          <w:sz w:val="24"/>
+          <w:szCs w:val="24"/>
+        </w:rPr>
+      </w:pPr>
+      <w:r>
+        <w:rPr>
+          <w:rFonts w:ascii="Times New Roman" w:eastAsia="Times New Roman" w:hAnsi="Times New Roman" w:cs="Times New Roman"/>
+          <w:b/>
+          <w:bCs/>
+          <w:sz w:val="24"/>
+          <w:szCs w:val="24"/>
+        </w:rPr>
+        <w:t>Concepts of a running process</w:t>
+      </w:r>
+    </w:p>
+    <w:p>
+      <w:pPr>
+        <w:numPr>
+          <w:ilvl w:val="0"/>
+          <w:numId w:val="5"/>
+        </w:numPr>
+        <w:spacing w:before="100" w:beforeAutospacing="1" w:after="100" w:afterAutospacing="1" w:line="240" w:lineRule="auto"/>
+        <w:rPr>
+          <w:rFonts w:ascii="Times New Roman" w:eastAsia="Times New Roman" w:hAnsi="Times New Roman" w:cs="Times New Roman"/>
+          <w:sz w:val="24"/>
+          <w:szCs w:val="24"/>
+        </w:rPr>
+      </w:pPr>
+      <w:r>
+        <w:rPr>
+          <w:rFonts w:ascii="Times New Roman" w:eastAsia="Times New Roman" w:hAnsi="Times New Roman" w:cs="Times New Roman"/>
+          <w:sz w:val="24"/>
+          <w:szCs w:val="24"/>
+        </w:rPr>
+        <w:t>What sections is a program divided into?</w:t>
+      </w:r>
+    </w:p>
+    <w:p>
+      <w:pPr>
+        <w:numPr>
+          <w:ilvl w:val="0"/>
+          <w:numId w:val="5"/>
+        </w:numPr>
+        <w:spacing w:before="100" w:beforeAutospacing="1" w:after="100" w:afterAutospacing="1" w:line="240" w:lineRule="auto"/>
+        <w:rPr>
+          <w:rFonts w:ascii="Times New Roman" w:eastAsia="Times New Roman" w:hAnsi="Times New Roman" w:cs="Times New Roman"/>
+          <w:sz w:val="24"/>
+          <w:szCs w:val="24"/>
+        </w:rPr>
+      </w:pPr>
+      <w:r>
+        <w:rPr>
+          <w:rFonts w:ascii="Times New Roman" w:eastAsia="Times New Roman" w:hAnsi="Times New Roman" w:cs="Times New Roman"/>
+          <w:sz w:val="24"/>
+          <w:szCs w:val="24"/>
+        </w:rPr>
+        <w:t>What kind of data is stored in each section?</w:t>
+      </w:r>
+    </w:p>
+    <w:p>
+      <w:pPr>
+        <w:numPr>
+          <w:ilvl w:val="0"/>
+          <w:numId w:val="5"/>
+        </w:numPr>
+        <w:spacing w:before="100" w:beforeAutospacing="1" w:after="100" w:afterAutospacing="1" w:line="240" w:lineRule="auto"/>
+        <w:rPr>
+          <w:rFonts w:ascii="Times New Roman" w:eastAsia="Times New Roman" w:hAnsi="Times New Roman" w:cs="Times New Roman"/>
+          <w:sz w:val="24"/>
+          <w:szCs w:val="24"/>
+        </w:rPr>
+      </w:pPr>
+      <w:r>
+        <w:rPr>
+          <w:rFonts w:ascii="Times New Roman" w:eastAsia="Times New Roman" w:hAnsi="Times New Roman" w:cs="Times New Roman"/>
+          <w:sz w:val="24"/>
+          <w:szCs w:val="24"/>
+        </w:rPr>
+        <w:t>What is the stack and how does it work?</w:t>
+      </w:r>
+    </w:p>
+    <w:p>
+      <w:pPr>
+        <w:numPr>
+          <w:ilvl w:val="0"/>
+          <w:numId w:val="5"/>
+        </w:numPr>
+        <w:spacing w:before="100" w:beforeAutospacing="1" w:after="100" w:afterAutospacing="1" w:line="240" w:lineRule="auto"/>
+        <w:rPr>
+          <w:rFonts w:ascii="Times New Roman" w:eastAsia="Times New Roman" w:hAnsi="Times New Roman" w:cs="Times New Roman"/>
+          <w:sz w:val="24"/>
+          <w:szCs w:val="24"/>
+        </w:rPr>
+      </w:pPr>
+      <w:r>
+        <w:rPr>
+          <w:rFonts w:ascii="Times New Roman" w:eastAsia="Times New Roman" w:hAnsi="Times New Roman" w:cs="Times New Roman"/>
+          <w:sz w:val="24"/>
+          <w:szCs w:val="24"/>
+        </w:rPr>
+        <w:t>What is a stack frame?</w:t>
+      </w:r>
+    </w:p>
+    <w:p>
+      <w:pPr>
+        <w:numPr>
+          <w:ilvl w:val="0"/>
+          <w:numId w:val="5"/>
+        </w:numPr>
+        <w:spacing w:before="100" w:beforeAutospacing="1" w:after="100" w:afterAutospacing="1" w:line="240" w:lineRule="auto"/>
+        <w:rPr>
+          <w:rFonts w:ascii="Times New Roman" w:eastAsia="Times New Roman" w:hAnsi="Times New Roman" w:cs="Times New Roman"/>
+          <w:sz w:val="24"/>
+          <w:szCs w:val="24"/>
+        </w:rPr>
+      </w:pPr>
+      <w:r>
+        <w:rPr>
+          <w:rFonts w:ascii="Times New Roman" w:eastAsia="Times New Roman" w:hAnsi="Times New Roman" w:cs="Times New Roman"/>
+          <w:sz w:val="24"/>
+          <w:szCs w:val="24"/>
+        </w:rPr>
+        <w:t xml:space="preserve">How can you view the details of a stack frame in </w:t>
+      </w:r>
+      <w:proofErr w:type="spellStart"/>
+      <w:r>
+        <w:rPr>
+          <w:rFonts w:ascii="Times New Roman" w:eastAsia="Times New Roman" w:hAnsi="Times New Roman" w:cs="Times New Roman"/>
+          <w:sz w:val="24"/>
+          <w:szCs w:val="24"/>
+        </w:rPr>
+        <w:t>gdb</w:t>
+      </w:r>
+      <w:proofErr w:type="spellEnd"/>
+      <w:r>
+        <w:rPr>
+          <w:rFonts w:ascii="Times New Roman" w:eastAsia="Times New Roman" w:hAnsi="Times New Roman" w:cs="Times New Roman"/>
+          <w:sz w:val="24"/>
+          <w:szCs w:val="24"/>
+        </w:rPr>
+        <w:t>?</w:t>
+      </w:r>
+    </w:p>
+    <w:p>
+      <w:pPr>
+        <w:spacing w:before="100" w:beforeAutospacing="1" w:after="100" w:afterAutospacing="1" w:line="240" w:lineRule="auto"/>
+        <w:outlineLvl w:val="3"/>
+        <w:rPr>
+          <w:rFonts w:ascii="Times New Roman" w:eastAsia="Times New Roman" w:hAnsi="Times New Roman" w:cs="Times New Roman"/>
+          <w:b/>
+          <w:bCs/>
+          <w:sz w:val="24"/>
+          <w:szCs w:val="24"/>
+        </w:rPr>
+      </w:pPr>
+      <w:proofErr w:type="spellStart"/>
+      <w:r>
+        <w:rPr>
+          <w:rFonts w:ascii="Times New Roman" w:eastAsia="Times New Roman" w:hAnsi="Times New Roman" w:cs="Times New Roman"/>
+          <w:b/>
+          <w:bCs/>
+          <w:sz w:val="24"/>
+          <w:szCs w:val="24"/>
+        </w:rPr>
+        <w:t>Misc</w:t>
+      </w:r>
+      <w:proofErr w:type="spellEnd"/>
+    </w:p>
+    <w:p>
+      <w:pPr>
+        <w:numPr>
+          <w:ilvl w:val="0"/>
+          <w:numId w:val="6"/>
+        </w:numPr>
+        <w:spacing w:before="100" w:beforeAutospacing="1" w:after="100" w:afterAutospacing="1" w:line="240" w:lineRule="auto"/>
+        <w:rPr>
+          <w:rFonts w:ascii="Times New Roman" w:eastAsia="Times New Roman" w:hAnsi="Times New Roman" w:cs="Times New Roman"/>
+          <w:sz w:val="24"/>
+          <w:szCs w:val="24"/>
+        </w:rPr>
+      </w:pPr>
+      <w:r>
+        <w:rPr>
+          <w:rFonts w:ascii="Times New Roman" w:eastAsia="Times New Roman" w:hAnsi="Times New Roman" w:cs="Times New Roman"/>
+          <w:sz w:val="24"/>
+          <w:szCs w:val="24"/>
+        </w:rPr>
+        <w:lastRenderedPageBreak/>
+        <w:t>What is a file descriptor?</w:t>
+      </w:r>
+    </w:p>
+    <w:p>
+      <w:pPr>
+        <w:numPr>
+          <w:ilvl w:val="0"/>
+          <w:numId w:val="6"/>
+        </w:numPr>
+        <w:spacing w:before="100" w:beforeAutospacing="1" w:after="100" w:afterAutospacing="1" w:line="240" w:lineRule="auto"/>
+        <w:rPr>
+          <w:rFonts w:ascii="Times New Roman" w:eastAsia="Times New Roman" w:hAnsi="Times New Roman" w:cs="Times New Roman"/>
+          <w:sz w:val="24"/>
+          <w:szCs w:val="24"/>
+        </w:rPr>
+      </w:pPr>
+      <w:r>
+        <w:rPr>
+          <w:rFonts w:ascii="Times New Roman" w:eastAsia="Times New Roman" w:hAnsi="Times New Roman" w:cs="Times New Roman"/>
+          <w:sz w:val="24"/>
+          <w:szCs w:val="24"/>
+        </w:rPr>
+        <w:t>What is a format parameter?</w:t>
+      </w:r>
+    </w:p>
+    <w:p>
+      <w:pPr>
+        <w:spacing w:before="100" w:beforeAutospacing="1" w:after="100" w:afterAutospacing="1" w:line="240" w:lineRule="auto"/>
+        <w:rPr>
+          <w:rFonts w:ascii="Times New Roman" w:eastAsia="Times New Roman" w:hAnsi="Times New Roman" w:cs="Times New Roman"/>
+          <w:sz w:val="24"/>
+          <w:szCs w:val="24"/>
+        </w:rPr>
+      </w:pPr>
+    </w:p>
+    <w:p>
+      <w:pPr>
+        <w:spacing w:before="100" w:beforeAutospacing="1" w:after="100" w:afterAutospacing="1" w:line="240" w:lineRule="auto"/>
+        <w:rPr>
+          <w:rFonts w:ascii="Times New Roman" w:eastAsia="Times New Roman" w:hAnsi="Times New Roman" w:cs="Times New Roman"/>
+          <w:sz w:val="24"/>
+          <w:szCs w:val="24"/>
+        </w:rPr>
+      </w:pPr>
+      <w:r>
+        <w:rPr>
+          <w:rFonts w:ascii="Times New Roman" w:eastAsia="Times New Roman" w:hAnsi="Times New Roman" w:cs="Times New Roman"/>
+          <w:sz w:val="24"/>
+          <w:szCs w:val="24"/>
+        </w:rPr>
+        <w:t xml:space="preserve">The first four registers (EAX, ECX, EDX, and EBX) are known as general purpose registers. </w:t>
+      </w:r>
+    </w:p>
+    <w:p>
+      <w:pPr>
+        <w:spacing w:before="100" w:beforeAutospacing="1" w:after="100" w:afterAutospacing="1" w:line="240" w:lineRule="auto"/>
+        <w:rPr>
+          <w:rFonts w:ascii="Times New Roman" w:eastAsia="Times New Roman" w:hAnsi="Times New Roman" w:cs="Times New Roman"/>
+          <w:sz w:val="24"/>
+          <w:szCs w:val="24"/>
+        </w:rPr>
+      </w:pPr>
+      <w:r>
+        <w:rPr>
+          <w:rFonts w:ascii="Times New Roman" w:eastAsia="Times New Roman" w:hAnsi="Times New Roman" w:cs="Times New Roman"/>
+          <w:sz w:val="24"/>
+          <w:szCs w:val="24"/>
+        </w:rPr>
+        <w:t>EAX = Accumulator</w:t>
+      </w:r>
+    </w:p>
+    <w:p>
+      <w:pPr>
+        <w:spacing w:before="100" w:beforeAutospacing="1" w:after="100" w:afterAutospacing="1" w:line="240" w:lineRule="auto"/>
+        <w:rPr>
+          <w:rFonts w:ascii="Times New Roman" w:eastAsia="Times New Roman" w:hAnsi="Times New Roman" w:cs="Times New Roman"/>
+          <w:sz w:val="24"/>
+          <w:szCs w:val="24"/>
+        </w:rPr>
+      </w:pPr>
+      <w:r>
+        <w:rPr>
+          <w:rFonts w:ascii="Times New Roman" w:eastAsia="Times New Roman" w:hAnsi="Times New Roman" w:cs="Times New Roman"/>
+          <w:sz w:val="24"/>
+          <w:szCs w:val="24"/>
+        </w:rPr>
+        <w:t>ECX = Counter</w:t>
+      </w:r>
+    </w:p>
+    <w:p>
+      <w:pPr>
+        <w:spacing w:before="100" w:beforeAutospacing="1" w:after="100" w:afterAutospacing="1" w:line="240" w:lineRule="auto"/>
+        <w:rPr>
+          <w:rFonts w:ascii="Times New Roman" w:eastAsia="Times New Roman" w:hAnsi="Times New Roman" w:cs="Times New Roman"/>
+          <w:sz w:val="24"/>
+          <w:szCs w:val="24"/>
+        </w:rPr>
+      </w:pPr>
+      <w:r>
+        <w:rPr>
+          <w:rFonts w:ascii="Times New Roman" w:eastAsia="Times New Roman" w:hAnsi="Times New Roman" w:cs="Times New Roman"/>
+          <w:sz w:val="24"/>
+          <w:szCs w:val="24"/>
+        </w:rPr>
+        <w:t>EDX = Data</w:t>
+      </w:r>
+    </w:p>
+    <w:p>
+      <w:pPr>
+        <w:spacing w:before="100" w:beforeAutospacing="1" w:after="100" w:afterAutospacing="1" w:line="240" w:lineRule="auto"/>
+        <w:rPr>
+          <w:rFonts w:ascii="Times New Roman" w:eastAsia="Times New Roman" w:hAnsi="Times New Roman" w:cs="Times New Roman"/>
+          <w:sz w:val="24"/>
+          <w:szCs w:val="24"/>
+        </w:rPr>
+      </w:pPr>
+      <w:r>
+        <w:rPr>
+          <w:rFonts w:ascii="Times New Roman" w:eastAsia="Times New Roman" w:hAnsi="Times New Roman" w:cs="Times New Roman"/>
+          <w:sz w:val="24"/>
+          <w:szCs w:val="24"/>
+        </w:rPr>
+        <w:t>EBX = Base</w:t>
+      </w:r>
+    </w:p>
+    <w:p>
+      <w:pPr>
+        <w:spacing w:before="100" w:beforeAutospacing="1" w:after="100" w:afterAutospacing="1" w:line="240" w:lineRule="auto"/>
+        <w:rPr>
+          <w:rFonts w:ascii="Times New Roman" w:eastAsia="Times New Roman" w:hAnsi="Times New Roman" w:cs="Times New Roman"/>
+          <w:sz w:val="24"/>
+          <w:szCs w:val="24"/>
+        </w:rPr>
+      </w:pPr>
+      <w:r>
+        <w:rPr>
+          <w:rFonts w:ascii="Times New Roman" w:eastAsia="Times New Roman" w:hAnsi="Times New Roman" w:cs="Times New Roman"/>
+          <w:sz w:val="24"/>
+          <w:szCs w:val="24"/>
+        </w:rPr>
+        <w:t xml:space="preserve">Can be used for a variety of purposes but mainly act as temp variables. </w:t>
+      </w:r>
+    </w:p>
+    <w:p>
+      <w:pPr>
+        <w:spacing w:before="100" w:beforeAutospacing="1" w:after="100" w:afterAutospacing="1" w:line="240" w:lineRule="auto"/>
+        <w:rPr>
+          <w:rFonts w:ascii="Times New Roman" w:eastAsia="Times New Roman" w:hAnsi="Times New Roman" w:cs="Times New Roman"/>
+          <w:sz w:val="24"/>
+          <w:szCs w:val="24"/>
+        </w:rPr>
+      </w:pPr>
+    </w:p>
+    <w:p>
+      <w:pPr>
+        <w:spacing w:before="100" w:beforeAutospacing="1" w:after="100" w:afterAutospacing="1" w:line="240" w:lineRule="auto"/>
+        <w:rPr>
+          <w:rFonts w:ascii="Times New Roman" w:eastAsia="Times New Roman" w:hAnsi="Times New Roman" w:cs="Times New Roman"/>
+          <w:sz w:val="24"/>
+          <w:szCs w:val="24"/>
+        </w:rPr>
+      </w:pPr>
+      <w:r>
+        <w:rPr>
+          <w:rFonts w:ascii="Times New Roman" w:eastAsia="Times New Roman" w:hAnsi="Times New Roman" w:cs="Times New Roman"/>
+          <w:sz w:val="24"/>
+          <w:szCs w:val="24"/>
+        </w:rPr>
+        <w:t>The second four registers (ESP, EBP, ESI, and EDI) are also general-purpose registers, but are also used for pointers and indexes.</w:t>
+      </w:r>
+    </w:p>
+    <w:p>
+      <w:pPr>
+        <w:spacing w:before="100" w:beforeAutospacing="1" w:after="100" w:afterAutospacing="1" w:line="240" w:lineRule="auto"/>
+        <w:rPr>
+          <w:rFonts w:ascii="Times New Roman" w:eastAsia="Times New Roman" w:hAnsi="Times New Roman" w:cs="Times New Roman"/>
+          <w:sz w:val="24"/>
+          <w:szCs w:val="24"/>
+        </w:rPr>
+      </w:pPr>
+      <w:r>
+        <w:rPr>
+          <w:rFonts w:ascii="Times New Roman" w:eastAsia="Times New Roman" w:hAnsi="Times New Roman" w:cs="Times New Roman"/>
+          <w:sz w:val="24"/>
+          <w:szCs w:val="24"/>
+        </w:rPr>
+        <w:t>ESP = Stack Pointer</w:t>
+      </w:r>
+    </w:p>
+    <w:p>
+      <w:pPr>
+        <w:spacing w:before="100" w:beforeAutospacing="1" w:after="100" w:afterAutospacing="1" w:line="240" w:lineRule="auto"/>
+        <w:rPr>
+          <w:rFonts w:ascii="Times New Roman" w:eastAsia="Times New Roman" w:hAnsi="Times New Roman" w:cs="Times New Roman"/>
+          <w:sz w:val="24"/>
+          <w:szCs w:val="24"/>
+        </w:rPr>
+      </w:pPr>
+      <w:r>
+        <w:rPr>
+          <w:rFonts w:ascii="Times New Roman" w:eastAsia="Times New Roman" w:hAnsi="Times New Roman" w:cs="Times New Roman"/>
+          <w:sz w:val="24"/>
+          <w:szCs w:val="24"/>
+        </w:rPr>
+        <w:t>EBP = Base Pointer</w:t>
+      </w:r>
+    </w:p>
+    <w:p>
+      <w:pPr>
+        <w:spacing w:before="100" w:beforeAutospacing="1" w:after="100" w:afterAutospacing="1" w:line="240" w:lineRule="auto"/>
+        <w:rPr>
+          <w:rFonts w:ascii="Times New Roman" w:eastAsia="Times New Roman" w:hAnsi="Times New Roman" w:cs="Times New Roman"/>
+          <w:sz w:val="24"/>
+          <w:szCs w:val="24"/>
+        </w:rPr>
+      </w:pPr>
+      <w:r>
+        <w:rPr>
+          <w:rFonts w:ascii="Times New Roman" w:eastAsia="Times New Roman" w:hAnsi="Times New Roman" w:cs="Times New Roman"/>
+          <w:sz w:val="24"/>
+          <w:szCs w:val="24"/>
+        </w:rPr>
+        <w:t>ESI = Source Index</w:t>
+      </w:r>
+    </w:p>
+    <w:p>
+      <w:pPr>
+        <w:spacing w:before="100" w:beforeAutospacing="1" w:after="100" w:afterAutospacing="1" w:line="240" w:lineRule="auto"/>
+        <w:rPr>
+          <w:rFonts w:ascii="Times New Roman" w:eastAsia="Times New Roman" w:hAnsi="Times New Roman" w:cs="Times New Roman"/>
+          <w:sz w:val="24"/>
+          <w:szCs w:val="24"/>
+        </w:rPr>
+      </w:pPr>
+      <w:r>
+        <w:rPr>
+          <w:rFonts w:ascii="Times New Roman" w:eastAsia="Times New Roman" w:hAnsi="Times New Roman" w:cs="Times New Roman"/>
+          <w:sz w:val="24"/>
+          <w:szCs w:val="24"/>
+        </w:rPr>
+        <w:t>EDI = Destination Index</w:t>
+      </w:r>
+    </w:p>
+    <w:p>
+      <w:pPr>
+        <w:spacing w:before="100" w:beforeAutospacing="1" w:after="100" w:afterAutospacing="1" w:line="240" w:lineRule="auto"/>
+        <w:rPr>
+          <w:rFonts w:ascii="Times New Roman" w:eastAsia="Times New Roman" w:hAnsi="Times New Roman" w:cs="Times New Roman"/>
+          <w:sz w:val="24"/>
+          <w:szCs w:val="24"/>
+        </w:rPr>
+      </w:pPr>
+      <w:r>
+        <w:rPr>
+          <w:rFonts w:ascii="Times New Roman" w:eastAsia="Times New Roman" w:hAnsi="Times New Roman" w:cs="Times New Roman"/>
+          <w:sz w:val="24"/>
+          <w:szCs w:val="24"/>
+        </w:rPr>
+        <w:t>The first to registers are called pointers because they store 32-bit addresses. The last two addresses are also pointers that typically point to the source and destination of where data needs to be written.</w:t>
+      </w:r>
+    </w:p>
+    <w:p>
+      <w:pPr>
+        <w:spacing w:before="100" w:beforeAutospacing="1" w:after="100" w:afterAutospacing="1" w:line="240" w:lineRule="auto"/>
+        <w:rPr>
+          <w:rFonts w:ascii="Times New Roman" w:eastAsia="Times New Roman" w:hAnsi="Times New Roman" w:cs="Times New Roman"/>
+          <w:sz w:val="24"/>
+          <w:szCs w:val="24"/>
+        </w:rPr>
+      </w:pPr>
+      <w:r>
+        <w:rPr>
+          <w:rFonts w:ascii="Times New Roman" w:eastAsia="Times New Roman" w:hAnsi="Times New Roman" w:cs="Times New Roman"/>
+          <w:sz w:val="24"/>
+          <w:szCs w:val="24"/>
+        </w:rPr>
+        <w:t>The EIP point to the current instruction the processor is reading.</w:t>
+      </w:r>
+    </w:p>
+    <w:p>
+      <w:pPr>
+        <w:spacing w:before="100" w:beforeAutospacing="1" w:after="100" w:afterAutospacing="1" w:line="240" w:lineRule="auto"/>
+        <w:rPr>
+          <w:rFonts w:ascii="Times New Roman" w:eastAsia="Times New Roman" w:hAnsi="Times New Roman" w:cs="Times New Roman"/>
+          <w:sz w:val="24"/>
+          <w:szCs w:val="24"/>
+        </w:rPr>
+      </w:pPr>
+      <w:r>
+        <w:rPr>
+          <w:rFonts w:ascii="Times New Roman" w:eastAsia="Times New Roman" w:hAnsi="Times New Roman" w:cs="Times New Roman"/>
+          <w:sz w:val="24"/>
+          <w:szCs w:val="24"/>
+        </w:rPr>
+        <w:t>EIP = Instruction Pointer</w:t>
+      </w:r>
       <w:bookmarkStart w:id="0" w:name="_GoBack"/>
       <w:bookmarkEnd w:id="0"/>
-    </w:p>
-    <w:p>
-      <w:pPr>
-        <w:numPr>
-          <w:ilvl w:val="0"/>
-          <w:numId w:val="1"/>
-        </w:numPr>
-        <w:spacing w:before="100" w:beforeAutospacing="1" w:after="100" w:afterAutospacing="1" w:line="240" w:lineRule="auto"/>
-        <w:rPr>
-          <w:rFonts w:ascii="Times New Roman" w:eastAsia="Times New Roman" w:hAnsi="Times New Roman" w:cs="Times New Roman"/>
-          <w:sz w:val="24"/>
-          <w:szCs w:val="24"/>
-        </w:rPr>
-      </w:pPr>
-      <w:r>
-        <w:rPr>
-          <w:rFonts w:ascii="Times New Roman" w:eastAsia="Times New Roman" w:hAnsi="Times New Roman" w:cs="Times New Roman"/>
-          <w:sz w:val="24"/>
-          <w:szCs w:val="24"/>
-        </w:rPr>
-        <w:t>Local vs Static vs Global</w:t>
-      </w:r>
-    </w:p>
-    <w:p>
-      <w:pPr>
-        <w:numPr>
-          <w:ilvl w:val="0"/>
-          <w:numId w:val="1"/>
-        </w:numPr>
-        <w:spacing w:before="100" w:beforeAutospacing="1" w:after="100" w:afterAutospacing="1" w:line="240" w:lineRule="auto"/>
-        <w:rPr>
-          <w:rFonts w:ascii="Times New Roman" w:eastAsia="Times New Roman" w:hAnsi="Times New Roman" w:cs="Times New Roman"/>
-          <w:sz w:val="24"/>
-          <w:szCs w:val="24"/>
-        </w:rPr>
-      </w:pPr>
-      <w:r>
-        <w:rPr>
-          <w:rFonts w:ascii="Times New Roman" w:eastAsia="Times New Roman" w:hAnsi="Times New Roman" w:cs="Times New Roman"/>
-          <w:sz w:val="24"/>
-          <w:szCs w:val="24"/>
-        </w:rPr>
-        <w:t>What are variable types?</w:t>
-      </w:r>
-    </w:p>
-    <w:p>
-      <w:pPr>
-        <w:numPr>
-          <w:ilvl w:val="0"/>
-          <w:numId w:val="1"/>
-        </w:numPr>
-        <w:spacing w:before="100" w:beforeAutospacing="1" w:after="100" w:afterAutospacing="1" w:line="240" w:lineRule="auto"/>
-        <w:rPr>
-          <w:rFonts w:ascii="Times New Roman" w:eastAsia="Times New Roman" w:hAnsi="Times New Roman" w:cs="Times New Roman"/>
-          <w:sz w:val="24"/>
-          <w:szCs w:val="24"/>
-        </w:rPr>
-      </w:pPr>
-      <w:r>
-        <w:rPr>
-          <w:rFonts w:ascii="Times New Roman" w:eastAsia="Times New Roman" w:hAnsi="Times New Roman" w:cs="Times New Roman"/>
-          <w:sz w:val="24"/>
-          <w:szCs w:val="24"/>
-        </w:rPr>
-        <w:t xml:space="preserve">What is a pointer? </w:t>
-      </w:r>
-    </w:p>
-    <w:p>
-      <w:pPr>
-        <w:numPr>
-          <w:ilvl w:val="1"/>
-          <w:numId w:val="1"/>
-        </w:numPr>
-        <w:spacing w:before="100" w:beforeAutospacing="1" w:after="100" w:afterAutospacing="1" w:line="240" w:lineRule="auto"/>
-        <w:rPr>
-          <w:rFonts w:ascii="Times New Roman" w:eastAsia="Times New Roman" w:hAnsi="Times New Roman" w:cs="Times New Roman"/>
-          <w:sz w:val="24"/>
-          <w:szCs w:val="24"/>
-        </w:rPr>
-      </w:pPr>
-      <w:r>
-        <w:rPr>
-          <w:rFonts w:ascii="Times New Roman" w:eastAsia="Times New Roman" w:hAnsi="Times New Roman" w:cs="Times New Roman"/>
-          <w:sz w:val="24"/>
-          <w:szCs w:val="24"/>
-        </w:rPr>
-        <w:t>What can a pointer point to?</w:t>
-      </w:r>
-    </w:p>
-    <w:p>
-      <w:pPr>
-        <w:numPr>
-          <w:ilvl w:val="0"/>
-          <w:numId w:val="1"/>
-        </w:numPr>
-        <w:spacing w:before="100" w:beforeAutospacing="1" w:after="100" w:afterAutospacing="1" w:line="240" w:lineRule="auto"/>
-        <w:rPr>
-          <w:rFonts w:ascii="Times New Roman" w:eastAsia="Times New Roman" w:hAnsi="Times New Roman" w:cs="Times New Roman"/>
-          <w:sz w:val="24"/>
-          <w:szCs w:val="24"/>
-        </w:rPr>
-      </w:pPr>
-      <w:r>
-        <w:rPr>
-          <w:rFonts w:ascii="Times New Roman" w:eastAsia="Times New Roman" w:hAnsi="Times New Roman" w:cs="Times New Roman"/>
-          <w:sz w:val="24"/>
-          <w:szCs w:val="24"/>
-        </w:rPr>
-        <w:t>What is an array?</w:t>
-      </w:r>
-    </w:p>
-    <w:p>
-      <w:pPr>
-        <w:numPr>
-          <w:ilvl w:val="0"/>
-          <w:numId w:val="1"/>
-        </w:numPr>
-        <w:spacing w:before="100" w:beforeAutospacing="1" w:after="100" w:afterAutospacing="1" w:line="240" w:lineRule="auto"/>
-        <w:rPr>
-          <w:rFonts w:ascii="Times New Roman" w:eastAsia="Times New Roman" w:hAnsi="Times New Roman" w:cs="Times New Roman"/>
-          <w:sz w:val="24"/>
-          <w:szCs w:val="24"/>
-        </w:rPr>
-      </w:pPr>
-      <w:r>
-        <w:rPr>
-          <w:rFonts w:ascii="Times New Roman" w:eastAsia="Times New Roman" w:hAnsi="Times New Roman" w:cs="Times New Roman"/>
-          <w:sz w:val="24"/>
-          <w:szCs w:val="24"/>
-        </w:rPr>
-        <w:t>What is a string?</w:t>
-      </w:r>
-    </w:p>
-    <w:p>
-      <w:pPr>
-        <w:numPr>
-          <w:ilvl w:val="0"/>
-          <w:numId w:val="1"/>
-        </w:numPr>
-        <w:spacing w:before="100" w:beforeAutospacing="1" w:after="100" w:afterAutospacing="1" w:line="240" w:lineRule="auto"/>
-        <w:rPr>
-          <w:rFonts w:ascii="Times New Roman" w:eastAsia="Times New Roman" w:hAnsi="Times New Roman" w:cs="Times New Roman"/>
-          <w:sz w:val="24"/>
-          <w:szCs w:val="24"/>
-        </w:rPr>
-      </w:pPr>
-      <w:r>
-        <w:rPr>
-          <w:rFonts w:ascii="Times New Roman" w:eastAsia="Times New Roman" w:hAnsi="Times New Roman" w:cs="Times New Roman"/>
-          <w:sz w:val="24"/>
-          <w:szCs w:val="24"/>
-        </w:rPr>
-        <w:t>What is casting?</w:t>
-      </w:r>
-    </w:p>
-    <w:p>
-      <w:pPr>
-        <w:spacing w:before="100" w:beforeAutospacing="1" w:after="100" w:afterAutospacing="1" w:line="240" w:lineRule="auto"/>
-        <w:outlineLvl w:val="3"/>
-        <w:rPr>
-          <w:rFonts w:ascii="Times New Roman" w:eastAsia="Times New Roman" w:hAnsi="Times New Roman" w:cs="Times New Roman"/>
-          <w:b/>
-          <w:bCs/>
-          <w:sz w:val="24"/>
-          <w:szCs w:val="24"/>
-        </w:rPr>
-      </w:pPr>
-      <w:r>
-        <w:rPr>
-          <w:rFonts w:ascii="Times New Roman" w:eastAsia="Times New Roman" w:hAnsi="Times New Roman" w:cs="Times New Roman"/>
-          <w:b/>
-          <w:bCs/>
-          <w:sz w:val="24"/>
-          <w:szCs w:val="24"/>
-        </w:rPr>
-        <w:t>Functions</w:t>
-      </w:r>
-    </w:p>
-    <w:p>
-      <w:pPr>
-        <w:numPr>
-          <w:ilvl w:val="0"/>
-          <w:numId w:val="2"/>
-        </w:numPr>
-        <w:spacing w:before="100" w:beforeAutospacing="1" w:after="100" w:afterAutospacing="1" w:line="240" w:lineRule="auto"/>
-        <w:rPr>
-          <w:rFonts w:ascii="Times New Roman" w:eastAsia="Times New Roman" w:hAnsi="Times New Roman" w:cs="Times New Roman"/>
-          <w:sz w:val="24"/>
-          <w:szCs w:val="24"/>
-        </w:rPr>
-      </w:pPr>
-      <w:r>
-        <w:rPr>
-          <w:rFonts w:ascii="Times New Roman" w:eastAsia="Times New Roman" w:hAnsi="Times New Roman" w:cs="Times New Roman"/>
-          <w:sz w:val="24"/>
-          <w:szCs w:val="24"/>
-        </w:rPr>
-        <w:t>What is a function prototype?</w:t>
-      </w:r>
-    </w:p>
-    <w:p>
-      <w:pPr>
-        <w:numPr>
-          <w:ilvl w:val="0"/>
-          <w:numId w:val="2"/>
-        </w:numPr>
-        <w:spacing w:before="100" w:beforeAutospacing="1" w:after="100" w:afterAutospacing="1" w:line="240" w:lineRule="auto"/>
-        <w:rPr>
-          <w:rFonts w:ascii="Times New Roman" w:eastAsia="Times New Roman" w:hAnsi="Times New Roman" w:cs="Times New Roman"/>
-          <w:sz w:val="24"/>
-          <w:szCs w:val="24"/>
-        </w:rPr>
-      </w:pPr>
-      <w:r>
-        <w:rPr>
-          <w:rFonts w:ascii="Times New Roman" w:eastAsia="Times New Roman" w:hAnsi="Times New Roman" w:cs="Times New Roman"/>
-          <w:sz w:val="24"/>
-          <w:szCs w:val="24"/>
-        </w:rPr>
-        <w:t>How can you tell the return type of a function?</w:t>
-      </w:r>
-    </w:p>
-    <w:p>
-      <w:pPr>
-        <w:numPr>
-          <w:ilvl w:val="0"/>
-          <w:numId w:val="2"/>
-        </w:numPr>
-        <w:spacing w:before="100" w:beforeAutospacing="1" w:after="100" w:afterAutospacing="1" w:line="240" w:lineRule="auto"/>
-        <w:rPr>
-          <w:rFonts w:ascii="Times New Roman" w:eastAsia="Times New Roman" w:hAnsi="Times New Roman" w:cs="Times New Roman"/>
-          <w:sz w:val="24"/>
-          <w:szCs w:val="24"/>
-        </w:rPr>
-      </w:pPr>
-      <w:r>
-        <w:rPr>
-          <w:rFonts w:ascii="Times New Roman" w:eastAsia="Times New Roman" w:hAnsi="Times New Roman" w:cs="Times New Roman"/>
-          <w:sz w:val="24"/>
-          <w:szCs w:val="24"/>
-        </w:rPr>
-        <w:t>How do you pass arguments to a function?</w:t>
-      </w:r>
-    </w:p>
-    <w:p>
-      <w:pPr>
-        <w:numPr>
-          <w:ilvl w:val="0"/>
-          <w:numId w:val="2"/>
-        </w:numPr>
-        <w:spacing w:before="100" w:beforeAutospacing="1" w:after="100" w:afterAutospacing="1" w:line="240" w:lineRule="auto"/>
-        <w:rPr>
-          <w:rFonts w:ascii="Times New Roman" w:eastAsia="Times New Roman" w:hAnsi="Times New Roman" w:cs="Times New Roman"/>
-          <w:sz w:val="24"/>
-          <w:szCs w:val="24"/>
-        </w:rPr>
-      </w:pPr>
-      <w:r>
-        <w:rPr>
-          <w:rFonts w:ascii="Times New Roman" w:eastAsia="Times New Roman" w:hAnsi="Times New Roman" w:cs="Times New Roman"/>
-          <w:sz w:val="24"/>
-          <w:szCs w:val="24"/>
-        </w:rPr>
-        <w:t>What is a struct?</w:t>
-      </w:r>
-    </w:p>
-    <w:p>
-      <w:pPr>
-        <w:spacing w:before="100" w:beforeAutospacing="1" w:after="100" w:afterAutospacing="1" w:line="240" w:lineRule="auto"/>
-        <w:outlineLvl w:val="3"/>
-        <w:rPr>
-          <w:rFonts w:ascii="Times New Roman" w:eastAsia="Times New Roman" w:hAnsi="Times New Roman" w:cs="Times New Roman"/>
-          <w:b/>
-          <w:bCs/>
-          <w:sz w:val="24"/>
-          <w:szCs w:val="24"/>
-        </w:rPr>
-      </w:pPr>
-      <w:r>
-        <w:rPr>
-          <w:rFonts w:ascii="Times New Roman" w:eastAsia="Times New Roman" w:hAnsi="Times New Roman" w:cs="Times New Roman"/>
-          <w:b/>
-          <w:bCs/>
-          <w:sz w:val="24"/>
-          <w:szCs w:val="24"/>
-        </w:rPr>
-        <w:t>Computer Architecture</w:t>
-      </w:r>
-    </w:p>
-    <w:p>
-      <w:pPr>
-        <w:numPr>
-          <w:ilvl w:val="0"/>
-          <w:numId w:val="3"/>
-        </w:numPr>
-        <w:spacing w:before="100" w:beforeAutospacing="1" w:after="100" w:afterAutospacing="1" w:line="240" w:lineRule="auto"/>
-        <w:rPr>
-          <w:rFonts w:ascii="Times New Roman" w:eastAsia="Times New Roman" w:hAnsi="Times New Roman" w:cs="Times New Roman"/>
-          <w:sz w:val="24"/>
-          <w:szCs w:val="24"/>
-        </w:rPr>
-      </w:pPr>
-      <w:r>
-        <w:rPr>
-          <w:rFonts w:ascii="Times New Roman" w:eastAsia="Times New Roman" w:hAnsi="Times New Roman" w:cs="Times New Roman"/>
-          <w:sz w:val="24"/>
-          <w:szCs w:val="24"/>
-        </w:rPr>
-        <w:t>What is a register?</w:t>
-      </w:r>
-    </w:p>
-    <w:p>
-      <w:pPr>
-        <w:numPr>
-          <w:ilvl w:val="0"/>
-          <w:numId w:val="3"/>
-        </w:numPr>
-        <w:spacing w:before="100" w:beforeAutospacing="1" w:after="100" w:afterAutospacing="1" w:line="240" w:lineRule="auto"/>
-        <w:rPr>
-          <w:rFonts w:ascii="Times New Roman" w:eastAsia="Times New Roman" w:hAnsi="Times New Roman" w:cs="Times New Roman"/>
-          <w:sz w:val="24"/>
-          <w:szCs w:val="24"/>
-        </w:rPr>
-      </w:pPr>
-      <w:r>
-        <w:rPr>
-          <w:rFonts w:ascii="Times New Roman" w:eastAsia="Times New Roman" w:hAnsi="Times New Roman" w:cs="Times New Roman"/>
-          <w:sz w:val="24"/>
-          <w:szCs w:val="24"/>
-        </w:rPr>
-        <w:t>What are the x86 registers and what are they used for?</w:t>
-      </w:r>
-    </w:p>
-    <w:p>
-      <w:pPr>
-        <w:numPr>
-          <w:ilvl w:val="0"/>
-          <w:numId w:val="3"/>
-        </w:numPr>
-        <w:spacing w:before="100" w:beforeAutospacing="1" w:after="100" w:afterAutospacing="1" w:line="240" w:lineRule="auto"/>
-        <w:rPr>
-          <w:rFonts w:ascii="Times New Roman" w:eastAsia="Times New Roman" w:hAnsi="Times New Roman" w:cs="Times New Roman"/>
-          <w:sz w:val="24"/>
-          <w:szCs w:val="24"/>
-        </w:rPr>
-      </w:pPr>
-      <w:r>
-        <w:rPr>
-          <w:rFonts w:ascii="Times New Roman" w:eastAsia="Times New Roman" w:hAnsi="Times New Roman" w:cs="Times New Roman"/>
-          <w:sz w:val="24"/>
-          <w:szCs w:val="24"/>
-        </w:rPr>
-        <w:t>What is meant by little endianness?</w:t>
-      </w:r>
-    </w:p>
-    <w:p>
-      <w:pPr>
-        <w:spacing w:before="100" w:beforeAutospacing="1" w:after="100" w:afterAutospacing="1" w:line="240" w:lineRule="auto"/>
-        <w:outlineLvl w:val="3"/>
-        <w:rPr>
-          <w:rFonts w:ascii="Times New Roman" w:eastAsia="Times New Roman" w:hAnsi="Times New Roman" w:cs="Times New Roman"/>
-          <w:b/>
-          <w:bCs/>
-          <w:sz w:val="24"/>
-          <w:szCs w:val="24"/>
-        </w:rPr>
-      </w:pPr>
-      <w:r>
-        <w:rPr>
-          <w:rFonts w:ascii="Times New Roman" w:eastAsia="Times New Roman" w:hAnsi="Times New Roman" w:cs="Times New Roman"/>
-          <w:b/>
-          <w:bCs/>
-          <w:sz w:val="24"/>
-          <w:szCs w:val="24"/>
-        </w:rPr>
-        <w:t>Assembly language</w:t>
-      </w:r>
-    </w:p>
-    <w:p>
-      <w:pPr>
-        <w:numPr>
-          <w:ilvl w:val="0"/>
-          <w:numId w:val="4"/>
-        </w:numPr>
-        <w:spacing w:before="100" w:beforeAutospacing="1" w:after="100" w:afterAutospacing="1" w:line="240" w:lineRule="auto"/>
-        <w:rPr>
-          <w:rFonts w:ascii="Times New Roman" w:eastAsia="Times New Roman" w:hAnsi="Times New Roman" w:cs="Times New Roman"/>
-          <w:sz w:val="24"/>
-          <w:szCs w:val="24"/>
-        </w:rPr>
-      </w:pPr>
-      <w:r>
-        <w:rPr>
-          <w:rFonts w:ascii="Times New Roman" w:eastAsia="Times New Roman" w:hAnsi="Times New Roman" w:cs="Times New Roman"/>
-          <w:sz w:val="24"/>
-          <w:szCs w:val="24"/>
-        </w:rPr>
-        <w:t>What is assembly language?</w:t>
-      </w:r>
-    </w:p>
-    <w:p>
-      <w:pPr>
-        <w:numPr>
-          <w:ilvl w:val="0"/>
-          <w:numId w:val="4"/>
-        </w:numPr>
-        <w:spacing w:before="100" w:beforeAutospacing="1" w:after="100" w:afterAutospacing="1" w:line="240" w:lineRule="auto"/>
-        <w:rPr>
-          <w:rFonts w:ascii="Times New Roman" w:eastAsia="Times New Roman" w:hAnsi="Times New Roman" w:cs="Times New Roman"/>
-          <w:sz w:val="24"/>
-          <w:szCs w:val="24"/>
-        </w:rPr>
-      </w:pPr>
-      <w:r>
-        <w:rPr>
-          <w:rFonts w:ascii="Times New Roman" w:eastAsia="Times New Roman" w:hAnsi="Times New Roman" w:cs="Times New Roman"/>
-          <w:sz w:val="24"/>
-          <w:szCs w:val="24"/>
-        </w:rPr>
-        <w:t>What are the sources for the values used in an assembly instruction?</w:t>
-      </w:r>
-    </w:p>
-    <w:p>
-      <w:pPr>
-        <w:numPr>
-          <w:ilvl w:val="0"/>
-          <w:numId w:val="4"/>
-        </w:numPr>
-        <w:spacing w:before="100" w:beforeAutospacing="1" w:after="100" w:afterAutospacing="1" w:line="240" w:lineRule="auto"/>
-        <w:rPr>
-          <w:rFonts w:ascii="Times New Roman" w:eastAsia="Times New Roman" w:hAnsi="Times New Roman" w:cs="Times New Roman"/>
-          <w:sz w:val="24"/>
-          <w:szCs w:val="24"/>
-        </w:rPr>
-      </w:pPr>
-      <w:r>
-        <w:rPr>
-          <w:rFonts w:ascii="Times New Roman" w:eastAsia="Times New Roman" w:hAnsi="Times New Roman" w:cs="Times New Roman"/>
-          <w:sz w:val="24"/>
-          <w:szCs w:val="24"/>
-        </w:rPr>
-        <w:t>What happens when the call instruction executes?</w:t>
-      </w:r>
-    </w:p>
-    <w:p>
-      <w:pPr>
-        <w:numPr>
-          <w:ilvl w:val="0"/>
-          <w:numId w:val="4"/>
-        </w:numPr>
-        <w:spacing w:before="100" w:beforeAutospacing="1" w:after="100" w:afterAutospacing="1" w:line="240" w:lineRule="auto"/>
-        <w:rPr>
-          <w:rFonts w:ascii="Times New Roman" w:eastAsia="Times New Roman" w:hAnsi="Times New Roman" w:cs="Times New Roman"/>
-          <w:sz w:val="24"/>
-          <w:szCs w:val="24"/>
-        </w:rPr>
-      </w:pPr>
-      <w:r>
-        <w:rPr>
-          <w:rFonts w:ascii="Times New Roman" w:eastAsia="Times New Roman" w:hAnsi="Times New Roman" w:cs="Times New Roman"/>
-          <w:sz w:val="24"/>
-          <w:szCs w:val="24"/>
-        </w:rPr>
-        <w:t>What is a function prologue?</w:t>
-      </w:r>
-    </w:p>
-    <w:p>
-      <w:pPr>
-        <w:numPr>
-          <w:ilvl w:val="0"/>
-          <w:numId w:val="4"/>
-        </w:numPr>
-        <w:spacing w:before="100" w:beforeAutospacing="1" w:after="100" w:afterAutospacing="1" w:line="240" w:lineRule="auto"/>
-        <w:rPr>
-          <w:rFonts w:ascii="Times New Roman" w:eastAsia="Times New Roman" w:hAnsi="Times New Roman" w:cs="Times New Roman"/>
-          <w:sz w:val="24"/>
-          <w:szCs w:val="24"/>
-        </w:rPr>
-      </w:pPr>
-      <w:r>
-        <w:rPr>
-          <w:rFonts w:ascii="Times New Roman" w:eastAsia="Times New Roman" w:hAnsi="Times New Roman" w:cs="Times New Roman"/>
-          <w:sz w:val="24"/>
-          <w:szCs w:val="24"/>
-        </w:rPr>
-        <w:t>How are function arguments accessed?</w:t>
-      </w:r>
-    </w:p>
-    <w:p>
-      <w:pPr>
-        <w:numPr>
-          <w:ilvl w:val="0"/>
-          <w:numId w:val="4"/>
-        </w:numPr>
-        <w:spacing w:before="100" w:beforeAutospacing="1" w:after="100" w:afterAutospacing="1" w:line="240" w:lineRule="auto"/>
-        <w:rPr>
-          <w:rFonts w:ascii="Times New Roman" w:eastAsia="Times New Roman" w:hAnsi="Times New Roman" w:cs="Times New Roman"/>
-          <w:sz w:val="24"/>
-          <w:szCs w:val="24"/>
-        </w:rPr>
-      </w:pPr>
-      <w:r>
-        <w:rPr>
-          <w:rFonts w:ascii="Times New Roman" w:eastAsia="Times New Roman" w:hAnsi="Times New Roman" w:cs="Times New Roman"/>
-          <w:sz w:val="24"/>
-          <w:szCs w:val="24"/>
-        </w:rPr>
-        <w:t>How are local variables accessed?</w:t>
-      </w:r>
-    </w:p>
-    <w:p>
-      <w:pPr>
-        <w:spacing w:before="100" w:beforeAutospacing="1" w:after="100" w:afterAutospacing="1" w:line="240" w:lineRule="auto"/>
-        <w:outlineLvl w:val="3"/>
-        <w:rPr>
-          <w:rFonts w:ascii="Times New Roman" w:eastAsia="Times New Roman" w:hAnsi="Times New Roman" w:cs="Times New Roman"/>
-          <w:b/>
-          <w:bCs/>
-          <w:sz w:val="24"/>
-          <w:szCs w:val="24"/>
-        </w:rPr>
-      </w:pPr>
-      <w:r>
-        <w:rPr>
-          <w:rFonts w:ascii="Times New Roman" w:eastAsia="Times New Roman" w:hAnsi="Times New Roman" w:cs="Times New Roman"/>
-          <w:b/>
-          <w:bCs/>
-          <w:sz w:val="24"/>
-          <w:szCs w:val="24"/>
-        </w:rPr>
-        <w:t>Concepts of a running process</w:t>
-      </w:r>
-    </w:p>
-    <w:p>
-      <w:pPr>
-        <w:numPr>
-          <w:ilvl w:val="0"/>
-          <w:numId w:val="5"/>
-        </w:numPr>
-        <w:spacing w:before="100" w:beforeAutospacing="1" w:after="100" w:afterAutospacing="1" w:line="240" w:lineRule="auto"/>
-        <w:rPr>
-          <w:rFonts w:ascii="Times New Roman" w:eastAsia="Times New Roman" w:hAnsi="Times New Roman" w:cs="Times New Roman"/>
-          <w:sz w:val="24"/>
-          <w:szCs w:val="24"/>
-        </w:rPr>
-      </w:pPr>
-      <w:r>
-        <w:rPr>
-          <w:rFonts w:ascii="Times New Roman" w:eastAsia="Times New Roman" w:hAnsi="Times New Roman" w:cs="Times New Roman"/>
-          <w:sz w:val="24"/>
-          <w:szCs w:val="24"/>
-        </w:rPr>
-        <w:t>What sections is a program divided into?</w:t>
-      </w:r>
-    </w:p>
-    <w:p>
-      <w:pPr>
-        <w:numPr>
-          <w:ilvl w:val="0"/>
-          <w:numId w:val="5"/>
-        </w:numPr>
-        <w:spacing w:before="100" w:beforeAutospacing="1" w:after="100" w:afterAutospacing="1" w:line="240" w:lineRule="auto"/>
-        <w:rPr>
-          <w:rFonts w:ascii="Times New Roman" w:eastAsia="Times New Roman" w:hAnsi="Times New Roman" w:cs="Times New Roman"/>
-          <w:sz w:val="24"/>
-          <w:szCs w:val="24"/>
-        </w:rPr>
-      </w:pPr>
-      <w:r>
-        <w:rPr>
-          <w:rFonts w:ascii="Times New Roman" w:eastAsia="Times New Roman" w:hAnsi="Times New Roman" w:cs="Times New Roman"/>
-          <w:sz w:val="24"/>
-          <w:szCs w:val="24"/>
-        </w:rPr>
-        <w:t>What kind of data is stored in each section?</w:t>
-      </w:r>
-    </w:p>
-    <w:p>
-      <w:pPr>
-        <w:numPr>
-          <w:ilvl w:val="0"/>
-          <w:numId w:val="5"/>
-        </w:numPr>
-        <w:spacing w:before="100" w:beforeAutospacing="1" w:after="100" w:afterAutospacing="1" w:line="240" w:lineRule="auto"/>
-        <w:rPr>
-          <w:rFonts w:ascii="Times New Roman" w:eastAsia="Times New Roman" w:hAnsi="Times New Roman" w:cs="Times New Roman"/>
-          <w:sz w:val="24"/>
-          <w:szCs w:val="24"/>
-        </w:rPr>
-      </w:pPr>
-      <w:r>
-        <w:rPr>
-          <w:rFonts w:ascii="Times New Roman" w:eastAsia="Times New Roman" w:hAnsi="Times New Roman" w:cs="Times New Roman"/>
-          <w:sz w:val="24"/>
-          <w:szCs w:val="24"/>
-        </w:rPr>
-        <w:t>What is the stack and how does it work?</w:t>
-      </w:r>
-    </w:p>
-    <w:p>
-      <w:pPr>
-        <w:numPr>
-          <w:ilvl w:val="0"/>
-          <w:numId w:val="5"/>
-        </w:numPr>
-        <w:spacing w:before="100" w:beforeAutospacing="1" w:after="100" w:afterAutospacing="1" w:line="240" w:lineRule="auto"/>
-        <w:rPr>
-          <w:rFonts w:ascii="Times New Roman" w:eastAsia="Times New Roman" w:hAnsi="Times New Roman" w:cs="Times New Roman"/>
-          <w:sz w:val="24"/>
-          <w:szCs w:val="24"/>
-        </w:rPr>
-      </w:pPr>
-      <w:r>
-        <w:rPr>
-          <w:rFonts w:ascii="Times New Roman" w:eastAsia="Times New Roman" w:hAnsi="Times New Roman" w:cs="Times New Roman"/>
-          <w:sz w:val="24"/>
-          <w:szCs w:val="24"/>
-        </w:rPr>
-        <w:t>What is a stack frame?</w:t>
-      </w:r>
-    </w:p>
-    <w:p>
-      <w:pPr>
-        <w:numPr>
-          <w:ilvl w:val="0"/>
-          <w:numId w:val="5"/>
-        </w:numPr>
-        <w:spacing w:before="100" w:beforeAutospacing="1" w:after="100" w:afterAutospacing="1" w:line="240" w:lineRule="auto"/>
-        <w:rPr>
-          <w:rFonts w:ascii="Times New Roman" w:eastAsia="Times New Roman" w:hAnsi="Times New Roman" w:cs="Times New Roman"/>
-          <w:sz w:val="24"/>
-          <w:szCs w:val="24"/>
-        </w:rPr>
-      </w:pPr>
-      <w:r>
-        <w:rPr>
-          <w:rFonts w:ascii="Times New Roman" w:eastAsia="Times New Roman" w:hAnsi="Times New Roman" w:cs="Times New Roman"/>
-          <w:sz w:val="24"/>
-          <w:szCs w:val="24"/>
-        </w:rPr>
-        <w:t xml:space="preserve">How can you view the details of a stack frame in </w:t>
-      </w:r>
-      <w:proofErr w:type="spellStart"/>
-      <w:r>
-        <w:rPr>
-          <w:rFonts w:ascii="Times New Roman" w:eastAsia="Times New Roman" w:hAnsi="Times New Roman" w:cs="Times New Roman"/>
-          <w:sz w:val="24"/>
-          <w:szCs w:val="24"/>
-        </w:rPr>
-        <w:t>gdb</w:t>
-      </w:r>
-      <w:proofErr w:type="spellEnd"/>
-      <w:r>
-        <w:rPr>
-          <w:rFonts w:ascii="Times New Roman" w:eastAsia="Times New Roman" w:hAnsi="Times New Roman" w:cs="Times New Roman"/>
-          <w:sz w:val="24"/>
-          <w:szCs w:val="24"/>
-        </w:rPr>
-        <w:t>?</w:t>
-      </w:r>
-    </w:p>
-    <w:p>
-      <w:pPr>
-        <w:spacing w:before="100" w:beforeAutospacing="1" w:after="100" w:afterAutospacing="1" w:line="240" w:lineRule="auto"/>
-        <w:outlineLvl w:val="3"/>
-        <w:rPr>
-          <w:rFonts w:ascii="Times New Roman" w:eastAsia="Times New Roman" w:hAnsi="Times New Roman" w:cs="Times New Roman"/>
-          <w:b/>
-          <w:bCs/>
-          <w:sz w:val="24"/>
-          <w:szCs w:val="24"/>
-        </w:rPr>
-      </w:pPr>
-      <w:proofErr w:type="spellStart"/>
-      <w:r>
-        <w:rPr>
-          <w:rFonts w:ascii="Times New Roman" w:eastAsia="Times New Roman" w:hAnsi="Times New Roman" w:cs="Times New Roman"/>
-          <w:b/>
-          <w:bCs/>
-          <w:sz w:val="24"/>
-          <w:szCs w:val="24"/>
-        </w:rPr>
-        <w:t>Misc</w:t>
-      </w:r>
-      <w:proofErr w:type="spellEnd"/>
-    </w:p>
-    <w:p>
-      <w:pPr>
-        <w:numPr>
-          <w:ilvl w:val="0"/>
-          <w:numId w:val="6"/>
-        </w:numPr>
-        <w:spacing w:before="100" w:beforeAutospacing="1" w:after="100" w:afterAutospacing="1" w:line="240" w:lineRule="auto"/>
-        <w:rPr>
-          <w:rFonts w:ascii="Times New Roman" w:eastAsia="Times New Roman" w:hAnsi="Times New Roman" w:cs="Times New Roman"/>
-          <w:sz w:val="24"/>
-          <w:szCs w:val="24"/>
-        </w:rPr>
-      </w:pPr>
-      <w:r>
-        <w:rPr>
-          <w:rFonts w:ascii="Times New Roman" w:eastAsia="Times New Roman" w:hAnsi="Times New Roman" w:cs="Times New Roman"/>
-          <w:sz w:val="24"/>
-          <w:szCs w:val="24"/>
-        </w:rPr>
-        <w:lastRenderedPageBreak/>
-        <w:t>What is a file descriptor?</w:t>
-      </w:r>
-    </w:p>
-    <w:p>
-      <w:pPr>
-        <w:numPr>
-          <w:ilvl w:val="0"/>
-          <w:numId w:val="6"/>
-        </w:numPr>
-        <w:spacing w:before="100" w:beforeAutospacing="1" w:after="100" w:afterAutospacing="1" w:line="240" w:lineRule="auto"/>
-        <w:rPr>
-          <w:rFonts w:ascii="Times New Roman" w:eastAsia="Times New Roman" w:hAnsi="Times New Roman" w:cs="Times New Roman"/>
-          <w:sz w:val="24"/>
-          <w:szCs w:val="24"/>
-        </w:rPr>
-      </w:pPr>
-      <w:r>
-        <w:rPr>
-          <w:rFonts w:ascii="Times New Roman" w:eastAsia="Times New Roman" w:hAnsi="Times New Roman" w:cs="Times New Roman"/>
-          <w:sz w:val="24"/>
-          <w:szCs w:val="24"/>
-        </w:rPr>
-        <w:t>What is a format parameter?</w:t>
-      </w:r>
-    </w:p>
-    <w:p>
-      <w:pPr>
-        <w:numPr>
-          <w:ilvl w:val="0"/>
-          <w:numId w:val="6"/>
-        </w:numPr>
-        <w:spacing w:before="100" w:beforeAutospacing="1" w:after="100" w:afterAutospacing="1" w:line="240" w:lineRule="auto"/>
-        <w:rPr>
-          <w:rFonts w:ascii="Times New Roman" w:eastAsia="Times New Roman" w:hAnsi="Times New Roman" w:cs="Times New Roman"/>
-          <w:sz w:val="24"/>
-          <w:szCs w:val="24"/>
-        </w:rPr>
-      </w:pPr>
     </w:p>
     <w:sectPr>
       <w:pgSz w:w="12240" w:h="15840"/>

</xml_diff>

<commit_message>
Completed Chapter 1 notes
</commit_message>
<xml_diff>
--- a/FOUND-110/FOUND-110_notes.docx
+++ b/FOUND-110/FOUND-110_notes.docx
@@ -1,6 +1,6 @@
 
 <file path=word/document.xml><?xml version="1.0" encoding="utf-8"?>
-<w:document xmlns:wpc="http://schemas.microsoft.com/office/word/2010/wordprocessingCanvas" xmlns:cx="http://schemas.microsoft.com/office/drawing/2014/chartex" xmlns:cx1="http://schemas.microsoft.com/office/drawing/2015/9/8/chartex" xmlns:cx2="http://schemas.microsoft.com/office/drawing/2015/10/21/chartex" xmlns:cx3="http://schemas.microsoft.com/office/drawing/2016/5/9/chartex" xmlns:cx4="http://schemas.microsoft.com/office/drawing/2016/5/10/chartex" xmlns:cx5="http://schemas.microsoft.com/office/drawing/2016/5/11/chartex" xmlns:cx6="http://schemas.microsoft.com/office/drawing/2016/5/12/chartex" xmlns:cx7="http://schemas.microsoft.com/office/drawing/2016/5/13/chartex" xmlns:cx8="http://schemas.microsoft.com/office/drawing/2016/5/14/chartex" xmlns:mc="http://schemas.openxmlformats.org/markup-compatibility/2006" xmlns:aink="http://schemas.microsoft.com/office/drawing/2016/ink" xmlns:am3d="http://schemas.microsoft.com/office/drawing/2017/model3d" xmlns:o="urn:schemas-microsoft-com:office:office" xmlns:r="http://schemas.openxmlformats.org/officeDocument/2006/relationships" xmlns:m="http://schemas.openxmlformats.org/officeDocument/2006/math" xmlns:v="urn:schemas-microsoft-com:vml" xmlns:wp14="http://schemas.microsoft.com/office/word/2010/wordprocessingDrawing" xmlns:wp="http://schemas.openxmlformats.org/drawingml/2006/wordprocessingDrawing" xmlns:w10="urn:schemas-microsoft-com:office:word" xmlns:w="http://schemas.openxmlformats.org/wordprocessingml/2006/main" xmlns:w14="http://schemas.microsoft.com/office/word/2010/wordml" xmlns:w15="http://schemas.microsoft.com/office/word/2012/wordml" xmlns:w16cid="http://schemas.microsoft.com/office/word/2016/wordml/cid" xmlns:w16se="http://schemas.microsoft.com/office/word/2015/wordml/symex" xmlns:wpg="http://schemas.microsoft.com/office/word/2010/wordprocessingGroup" xmlns:wpi="http://schemas.microsoft.com/office/word/2010/wordprocessingInk" xmlns:wne="http://schemas.microsoft.com/office/word/2006/wordml" xmlns:wps="http://schemas.microsoft.com/office/word/2010/wordprocessingShape" mc:Ignorable="w14 w15 w16se w16cid wp14">
+<w:document xmlns:wpc="http://schemas.microsoft.com/office/word/2010/wordprocessingCanvas" xmlns:cx="http://schemas.microsoft.com/office/drawing/2014/chartex" xmlns:cx1="http://schemas.microsoft.com/office/drawing/2015/9/8/chartex" xmlns:cx2="http://schemas.microsoft.com/office/drawing/2015/10/21/chartex" xmlns:cx3="http://schemas.microsoft.com/office/drawing/2016/5/9/chartex" xmlns:cx4="http://schemas.microsoft.com/office/drawing/2016/5/10/chartex" xmlns:cx5="http://schemas.microsoft.com/office/drawing/2016/5/11/chartex" xmlns:cx6="http://schemas.microsoft.com/office/drawing/2016/5/12/chartex" xmlns:cx7="http://schemas.microsoft.com/office/drawing/2016/5/13/chartex" xmlns:cx8="http://schemas.microsoft.com/office/drawing/2016/5/14/chartex" xmlns:mc="http://schemas.openxmlformats.org/markup-compatibility/2006" xmlns:aink="http://schemas.microsoft.com/office/drawing/2016/ink" xmlns:am3d="http://schemas.microsoft.com/office/drawing/2017/model3d" xmlns:o="urn:schemas-microsoft-com:office:office" xmlns:r="http://schemas.openxmlformats.org/officeDocument/2006/relationships" xmlns:m="http://schemas.openxmlformats.org/officeDocument/2006/math" xmlns:v="urn:schemas-microsoft-com:vml" xmlns:wp14="http://schemas.microsoft.com/office/word/2010/wordprocessingDrawing" xmlns:wp="http://schemas.openxmlformats.org/drawingml/2006/wordprocessingDrawing" xmlns:w10="urn:schemas-microsoft-com:office:word" xmlns:w="http://schemas.openxmlformats.org/wordprocessingml/2006/main" xmlns:w14="http://schemas.microsoft.com/office/word/2010/wordml" xmlns:w15="http://schemas.microsoft.com/office/word/2012/wordml" xmlns:w16cex="http://schemas.microsoft.com/office/word/2018/wordml/cex" xmlns:w16cid="http://schemas.microsoft.com/office/word/2016/wordml/cid" xmlns:w16="http://schemas.microsoft.com/office/word/2018/wordml" xmlns:w16sdtdh="http://schemas.microsoft.com/office/word/2020/wordml/sdtdatahash" xmlns:w16se="http://schemas.microsoft.com/office/word/2015/wordml/symex" xmlns:wpg="http://schemas.microsoft.com/office/word/2010/wordprocessingGroup" xmlns:wpi="http://schemas.microsoft.com/office/word/2010/wordprocessingInk" xmlns:wne="http://schemas.microsoft.com/office/word/2006/wordml" xmlns:wps="http://schemas.microsoft.com/office/word/2010/wordprocessingShape" mc:Ignorable="w14 w15 w16se w16cid w16 w16cex w16sdtdh wp14">
   <w:body>
     <w:p>
       <w:pPr>
@@ -573,25 +573,7 @@
           <w:sz w:val="24"/>
           <w:szCs w:val="24"/>
         </w:rPr>
-        <w:t xml:space="preserve">A </w:t>
-      </w:r>
-      <w:proofErr w:type="gramStart"/>
-      <w:r>
-        <w:rPr>
-          <w:rFonts w:ascii="Times New Roman" w:eastAsia="Times New Roman" w:hAnsi="Times New Roman" w:cs="Times New Roman"/>
-          <w:sz w:val="24"/>
-          <w:szCs w:val="24"/>
-        </w:rPr>
-        <w:t>functions</w:t>
-      </w:r>
-      <w:proofErr w:type="gramEnd"/>
-      <w:r>
-        <w:rPr>
-          <w:rFonts w:ascii="Times New Roman" w:eastAsia="Times New Roman" w:hAnsi="Times New Roman" w:cs="Times New Roman"/>
-          <w:sz w:val="24"/>
-          <w:szCs w:val="24"/>
-        </w:rPr>
-        <w:t xml:space="preserve"> return type should match its function declaration</w:t>
+        <w:t>A functions return type should match its function declaration</w:t>
       </w:r>
     </w:p>
     <w:p>
@@ -904,8 +886,6 @@
         </w:rPr>
         <w:t>A low-level machine language that is meant to communicate directly with a machines hardware</w:t>
       </w:r>
-      <w:bookmarkStart w:id="0" w:name="_GoBack"/>
-      <w:bookmarkEnd w:id="0"/>
     </w:p>
     <w:p>
       <w:pPr>
@@ -954,6 +934,28 @@
     <w:p>
       <w:pPr>
         <w:numPr>
+          <w:ilvl w:val="1"/>
+          <w:numId w:val="4"/>
+        </w:numPr>
+        <w:spacing w:before="100" w:beforeAutospacing="1" w:after="100" w:afterAutospacing="1" w:line="240" w:lineRule="auto"/>
+        <w:rPr>
+          <w:rFonts w:ascii="Times New Roman" w:eastAsia="Times New Roman" w:hAnsi="Times New Roman" w:cs="Times New Roman"/>
+          <w:sz w:val="24"/>
+          <w:szCs w:val="24"/>
+        </w:rPr>
+      </w:pPr>
+      <w:r>
+        <w:rPr>
+          <w:rFonts w:ascii="Times New Roman" w:eastAsia="Times New Roman" w:hAnsi="Times New Roman" w:cs="Times New Roman"/>
+          <w:sz w:val="24"/>
+          <w:szCs w:val="24"/>
+        </w:rPr>
+        <w:t xml:space="preserve">The call instruction puts the data onto the stack </w:t>
+      </w:r>
+    </w:p>
+    <w:p>
+      <w:pPr>
+        <w:numPr>
           <w:ilvl w:val="0"/>
           <w:numId w:val="4"/>
         </w:numPr>
@@ -976,6 +978,28 @@
     <w:p>
       <w:pPr>
         <w:numPr>
+          <w:ilvl w:val="1"/>
+          <w:numId w:val="4"/>
+        </w:numPr>
+        <w:spacing w:before="100" w:beforeAutospacing="1" w:after="100" w:afterAutospacing="1" w:line="240" w:lineRule="auto"/>
+        <w:rPr>
+          <w:rFonts w:ascii="Times New Roman" w:eastAsia="Times New Roman" w:hAnsi="Times New Roman" w:cs="Times New Roman"/>
+          <w:sz w:val="24"/>
+          <w:szCs w:val="24"/>
+        </w:rPr>
+      </w:pPr>
+      <w:r>
+        <w:rPr>
+          <w:rFonts w:ascii="Times New Roman" w:eastAsia="Times New Roman" w:hAnsi="Times New Roman" w:cs="Times New Roman"/>
+          <w:sz w:val="24"/>
+          <w:szCs w:val="24"/>
+        </w:rPr>
+        <w:t>It is typically a few lines of code at the beginning of the function which prepare the stack for use</w:t>
+      </w:r>
+    </w:p>
+    <w:p>
+      <w:pPr>
+        <w:numPr>
           <w:ilvl w:val="0"/>
           <w:numId w:val="4"/>
         </w:numPr>
@@ -998,6 +1022,28 @@
     <w:p>
       <w:pPr>
         <w:numPr>
+          <w:ilvl w:val="1"/>
+          <w:numId w:val="4"/>
+        </w:numPr>
+        <w:spacing w:before="100" w:beforeAutospacing="1" w:after="100" w:afterAutospacing="1" w:line="240" w:lineRule="auto"/>
+        <w:rPr>
+          <w:rFonts w:ascii="Times New Roman" w:eastAsia="Times New Roman" w:hAnsi="Times New Roman" w:cs="Times New Roman"/>
+          <w:sz w:val="24"/>
+          <w:szCs w:val="24"/>
+        </w:rPr>
+      </w:pPr>
+      <w:r>
+        <w:rPr>
+          <w:rFonts w:ascii="Times New Roman" w:eastAsia="Times New Roman" w:hAnsi="Times New Roman" w:cs="Times New Roman"/>
+          <w:sz w:val="24"/>
+          <w:szCs w:val="24"/>
+        </w:rPr>
+        <w:t>By referencing the ESP</w:t>
+      </w:r>
+    </w:p>
+    <w:p>
+      <w:pPr>
+        <w:numPr>
           <w:ilvl w:val="0"/>
           <w:numId w:val="4"/>
         </w:numPr>
@@ -1019,6 +1065,28 @@
     </w:p>
     <w:p>
       <w:pPr>
+        <w:numPr>
+          <w:ilvl w:val="1"/>
+          <w:numId w:val="4"/>
+        </w:numPr>
+        <w:spacing w:before="100" w:beforeAutospacing="1" w:after="100" w:afterAutospacing="1" w:line="240" w:lineRule="auto"/>
+        <w:rPr>
+          <w:rFonts w:ascii="Times New Roman" w:eastAsia="Times New Roman" w:hAnsi="Times New Roman" w:cs="Times New Roman"/>
+          <w:sz w:val="24"/>
+          <w:szCs w:val="24"/>
+        </w:rPr>
+      </w:pPr>
+      <w:r>
+        <w:rPr>
+          <w:rFonts w:ascii="Times New Roman" w:eastAsia="Times New Roman" w:hAnsi="Times New Roman" w:cs="Times New Roman"/>
+          <w:sz w:val="24"/>
+          <w:szCs w:val="24"/>
+        </w:rPr>
+        <w:t>By referencing the EBP</w:t>
+      </w:r>
+    </w:p>
+    <w:p>
+      <w:pPr>
         <w:spacing w:before="100" w:beforeAutospacing="1" w:after="100" w:afterAutospacing="1" w:line="240" w:lineRule="auto"/>
         <w:outlineLvl w:val="3"/>
         <w:rPr>
@@ -1065,6 +1133,72 @@
     <w:p>
       <w:pPr>
         <w:numPr>
+          <w:ilvl w:val="1"/>
+          <w:numId w:val="5"/>
+        </w:numPr>
+        <w:spacing w:before="100" w:beforeAutospacing="1" w:after="100" w:afterAutospacing="1" w:line="240" w:lineRule="auto"/>
+        <w:rPr>
+          <w:rFonts w:ascii="Times New Roman" w:eastAsia="Times New Roman" w:hAnsi="Times New Roman" w:cs="Times New Roman"/>
+          <w:sz w:val="24"/>
+          <w:szCs w:val="24"/>
+        </w:rPr>
+      </w:pPr>
+      <w:r>
+        <w:rPr>
+          <w:rFonts w:ascii="Times New Roman" w:eastAsia="Times New Roman" w:hAnsi="Times New Roman" w:cs="Times New Roman"/>
+          <w:sz w:val="24"/>
+          <w:szCs w:val="24"/>
+        </w:rPr>
+        <w:t>Data section</w:t>
+      </w:r>
+    </w:p>
+    <w:p>
+      <w:pPr>
+        <w:numPr>
+          <w:ilvl w:val="1"/>
+          <w:numId w:val="5"/>
+        </w:numPr>
+        <w:spacing w:before="100" w:beforeAutospacing="1" w:after="100" w:afterAutospacing="1" w:line="240" w:lineRule="auto"/>
+        <w:rPr>
+          <w:rFonts w:ascii="Times New Roman" w:eastAsia="Times New Roman" w:hAnsi="Times New Roman" w:cs="Times New Roman"/>
+          <w:sz w:val="24"/>
+          <w:szCs w:val="24"/>
+        </w:rPr>
+      </w:pPr>
+      <w:r>
+        <w:rPr>
+          <w:rFonts w:ascii="Times New Roman" w:eastAsia="Times New Roman" w:hAnsi="Times New Roman" w:cs="Times New Roman"/>
+          <w:sz w:val="24"/>
+          <w:szCs w:val="24"/>
+        </w:rPr>
+        <w:t>BSS section</w:t>
+      </w:r>
+    </w:p>
+    <w:p>
+      <w:pPr>
+        <w:numPr>
+          <w:ilvl w:val="1"/>
+          <w:numId w:val="5"/>
+        </w:numPr>
+        <w:spacing w:before="100" w:beforeAutospacing="1" w:after="100" w:afterAutospacing="1" w:line="240" w:lineRule="auto"/>
+        <w:rPr>
+          <w:rFonts w:ascii="Times New Roman" w:eastAsia="Times New Roman" w:hAnsi="Times New Roman" w:cs="Times New Roman"/>
+          <w:sz w:val="24"/>
+          <w:szCs w:val="24"/>
+        </w:rPr>
+      </w:pPr>
+      <w:r>
+        <w:rPr>
+          <w:rFonts w:ascii="Times New Roman" w:eastAsia="Times New Roman" w:hAnsi="Times New Roman" w:cs="Times New Roman"/>
+          <w:sz w:val="24"/>
+          <w:szCs w:val="24"/>
+        </w:rPr>
+        <w:t>Text section</w:t>
+      </w:r>
+    </w:p>
+    <w:p>
+      <w:pPr>
+        <w:numPr>
           <w:ilvl w:val="0"/>
           <w:numId w:val="5"/>
         </w:numPr>
@@ -1087,6 +1221,72 @@
     <w:p>
       <w:pPr>
         <w:numPr>
+          <w:ilvl w:val="1"/>
+          <w:numId w:val="5"/>
+        </w:numPr>
+        <w:spacing w:before="100" w:beforeAutospacing="1" w:after="100" w:afterAutospacing="1" w:line="240" w:lineRule="auto"/>
+        <w:rPr>
+          <w:rFonts w:ascii="Times New Roman" w:eastAsia="Times New Roman" w:hAnsi="Times New Roman" w:cs="Times New Roman"/>
+          <w:sz w:val="24"/>
+          <w:szCs w:val="24"/>
+        </w:rPr>
+      </w:pPr>
+      <w:r>
+        <w:rPr>
+          <w:rFonts w:ascii="Times New Roman" w:eastAsia="Times New Roman" w:hAnsi="Times New Roman" w:cs="Times New Roman"/>
+          <w:sz w:val="24"/>
+          <w:szCs w:val="24"/>
+        </w:rPr>
+        <w:t>Data declares data or constants</w:t>
+      </w:r>
+    </w:p>
+    <w:p>
+      <w:pPr>
+        <w:numPr>
+          <w:ilvl w:val="1"/>
+          <w:numId w:val="5"/>
+        </w:numPr>
+        <w:spacing w:before="100" w:beforeAutospacing="1" w:after="100" w:afterAutospacing="1" w:line="240" w:lineRule="auto"/>
+        <w:rPr>
+          <w:rFonts w:ascii="Times New Roman" w:eastAsia="Times New Roman" w:hAnsi="Times New Roman" w:cs="Times New Roman"/>
+          <w:sz w:val="24"/>
+          <w:szCs w:val="24"/>
+        </w:rPr>
+      </w:pPr>
+      <w:r>
+        <w:rPr>
+          <w:rFonts w:ascii="Times New Roman" w:eastAsia="Times New Roman" w:hAnsi="Times New Roman" w:cs="Times New Roman"/>
+          <w:sz w:val="24"/>
+          <w:szCs w:val="24"/>
+        </w:rPr>
+        <w:t>BSS declares variables</w:t>
+      </w:r>
+    </w:p>
+    <w:p>
+      <w:pPr>
+        <w:numPr>
+          <w:ilvl w:val="1"/>
+          <w:numId w:val="5"/>
+        </w:numPr>
+        <w:spacing w:before="100" w:beforeAutospacing="1" w:after="100" w:afterAutospacing="1" w:line="240" w:lineRule="auto"/>
+        <w:rPr>
+          <w:rFonts w:ascii="Times New Roman" w:eastAsia="Times New Roman" w:hAnsi="Times New Roman" w:cs="Times New Roman"/>
+          <w:sz w:val="24"/>
+          <w:szCs w:val="24"/>
+        </w:rPr>
+      </w:pPr>
+      <w:r>
+        <w:rPr>
+          <w:rFonts w:ascii="Times New Roman" w:eastAsia="Times New Roman" w:hAnsi="Times New Roman" w:cs="Times New Roman"/>
+          <w:sz w:val="24"/>
+          <w:szCs w:val="24"/>
+        </w:rPr>
+        <w:t>Test section keeps actual code</w:t>
+      </w:r>
+    </w:p>
+    <w:p>
+      <w:pPr>
+        <w:numPr>
           <w:ilvl w:val="0"/>
           <w:numId w:val="5"/>
         </w:numPr>
@@ -1109,6 +1309,28 @@
     <w:p>
       <w:pPr>
         <w:numPr>
+          <w:ilvl w:val="1"/>
+          <w:numId w:val="5"/>
+        </w:numPr>
+        <w:spacing w:before="100" w:beforeAutospacing="1" w:after="100" w:afterAutospacing="1" w:line="240" w:lineRule="auto"/>
+        <w:rPr>
+          <w:rFonts w:ascii="Times New Roman" w:eastAsia="Times New Roman" w:hAnsi="Times New Roman" w:cs="Times New Roman"/>
+          <w:sz w:val="24"/>
+          <w:szCs w:val="24"/>
+        </w:rPr>
+      </w:pPr>
+      <w:r>
+        <w:rPr>
+          <w:rFonts w:ascii="Times New Roman" w:eastAsia="Times New Roman" w:hAnsi="Times New Roman" w:cs="Times New Roman"/>
+          <w:sz w:val="24"/>
+          <w:szCs w:val="24"/>
+        </w:rPr>
+        <w:t xml:space="preserve">An array like structure in memory where data can be stored and removed </w:t>
+      </w:r>
+    </w:p>
+    <w:p>
+      <w:pPr>
+        <w:numPr>
           <w:ilvl w:val="0"/>
           <w:numId w:val="5"/>
         </w:numPr>
@@ -1131,6 +1353,28 @@
     <w:p>
       <w:pPr>
         <w:numPr>
+          <w:ilvl w:val="1"/>
+          <w:numId w:val="5"/>
+        </w:numPr>
+        <w:spacing w:before="100" w:beforeAutospacing="1" w:after="100" w:afterAutospacing="1" w:line="240" w:lineRule="auto"/>
+        <w:rPr>
+          <w:rFonts w:ascii="Times New Roman" w:eastAsia="Times New Roman" w:hAnsi="Times New Roman" w:cs="Times New Roman"/>
+          <w:sz w:val="24"/>
+          <w:szCs w:val="24"/>
+        </w:rPr>
+      </w:pPr>
+      <w:r>
+        <w:rPr>
+          <w:rFonts w:ascii="Times New Roman" w:eastAsia="Times New Roman" w:hAnsi="Times New Roman" w:cs="Times New Roman"/>
+          <w:sz w:val="24"/>
+          <w:szCs w:val="24"/>
+        </w:rPr>
+        <w:t>An organization structure that helps organize local data for function calls</w:t>
+      </w:r>
+    </w:p>
+    <w:p>
+      <w:pPr>
+        <w:numPr>
           <w:ilvl w:val="0"/>
           <w:numId w:val="5"/>
         </w:numPr>
@@ -1147,25 +1391,29 @@
           <w:sz w:val="24"/>
           <w:szCs w:val="24"/>
         </w:rPr>
-        <w:t xml:space="preserve">How can you view the details of a stack frame in </w:t>
-      </w:r>
-      <w:proofErr w:type="spellStart"/>
-      <w:r>
-        <w:rPr>
-          <w:rFonts w:ascii="Times New Roman" w:eastAsia="Times New Roman" w:hAnsi="Times New Roman" w:cs="Times New Roman"/>
-          <w:sz w:val="24"/>
-          <w:szCs w:val="24"/>
-        </w:rPr>
-        <w:t>gdb</w:t>
-      </w:r>
-      <w:proofErr w:type="spellEnd"/>
-      <w:r>
-        <w:rPr>
-          <w:rFonts w:ascii="Times New Roman" w:eastAsia="Times New Roman" w:hAnsi="Times New Roman" w:cs="Times New Roman"/>
-          <w:sz w:val="24"/>
-          <w:szCs w:val="24"/>
-        </w:rPr>
-        <w:t>?</w:t>
+        <w:t>How can you view the details of a stack frame in gdb?</w:t>
+      </w:r>
+    </w:p>
+    <w:p>
+      <w:pPr>
+        <w:numPr>
+          <w:ilvl w:val="1"/>
+          <w:numId w:val="5"/>
+        </w:numPr>
+        <w:spacing w:before="100" w:beforeAutospacing="1" w:after="100" w:afterAutospacing="1" w:line="240" w:lineRule="auto"/>
+        <w:rPr>
+          <w:rFonts w:ascii="Times New Roman" w:eastAsia="Times New Roman" w:hAnsi="Times New Roman" w:cs="Times New Roman"/>
+          <w:sz w:val="24"/>
+          <w:szCs w:val="24"/>
+        </w:rPr>
+      </w:pPr>
+      <w:r>
+        <w:rPr>
+          <w:rFonts w:ascii="Times New Roman" w:eastAsia="Times New Roman" w:hAnsi="Times New Roman" w:cs="Times New Roman"/>
+          <w:sz w:val="24"/>
+          <w:szCs w:val="24"/>
+        </w:rPr>
+        <w:t>Using the backtrace command</w:t>
       </w:r>
     </w:p>
     <w:p>
@@ -1180,7 +1428,6 @@
           <w:szCs w:val="24"/>
         </w:rPr>
       </w:pPr>
-      <w:proofErr w:type="spellStart"/>
       <w:r>
         <w:rPr>
           <w:rFonts w:ascii="Times New Roman" w:eastAsia="Times New Roman" w:hAnsi="Times New Roman" w:cs="Times New Roman"/>
@@ -1191,7 +1438,6 @@
         </w:rPr>
         <w:t>Misc</w:t>
       </w:r>
-      <w:proofErr w:type="spellEnd"/>
     </w:p>
     <w:p>
       <w:pPr>
@@ -1218,6 +1464,28 @@
     <w:p>
       <w:pPr>
         <w:numPr>
+          <w:ilvl w:val="1"/>
+          <w:numId w:val="6"/>
+        </w:numPr>
+        <w:spacing w:before="100" w:beforeAutospacing="1" w:after="100" w:afterAutospacing="1" w:line="240" w:lineRule="auto"/>
+        <w:rPr>
+          <w:rFonts w:ascii="Times New Roman" w:eastAsia="Times New Roman" w:hAnsi="Times New Roman" w:cs="Times New Roman"/>
+          <w:sz w:val="24"/>
+          <w:szCs w:val="24"/>
+        </w:rPr>
+      </w:pPr>
+      <w:r>
+        <w:rPr>
+          <w:rFonts w:ascii="Times New Roman" w:eastAsia="Times New Roman" w:hAnsi="Times New Roman" w:cs="Times New Roman"/>
+          <w:sz w:val="24"/>
+          <w:szCs w:val="24"/>
+        </w:rPr>
+        <w:t>A number that identifies an files within Unix</w:t>
+      </w:r>
+    </w:p>
+    <w:p>
+      <w:pPr>
+        <w:numPr>
           <w:ilvl w:val="0"/>
           <w:numId w:val="6"/>
         </w:numPr>
@@ -1235,6 +1503,28 @@
           <w:szCs w:val="24"/>
         </w:rPr>
         <w:t>What is a format parameter?</w:t>
+      </w:r>
+    </w:p>
+    <w:p>
+      <w:pPr>
+        <w:numPr>
+          <w:ilvl w:val="1"/>
+          <w:numId w:val="6"/>
+        </w:numPr>
+        <w:spacing w:before="100" w:beforeAutospacing="1" w:after="100" w:afterAutospacing="1" w:line="240" w:lineRule="auto"/>
+        <w:rPr>
+          <w:rFonts w:ascii="Times New Roman" w:eastAsia="Times New Roman" w:hAnsi="Times New Roman" w:cs="Times New Roman"/>
+          <w:sz w:val="24"/>
+          <w:szCs w:val="24"/>
+        </w:rPr>
+      </w:pPr>
+      <w:r>
+        <w:rPr>
+          <w:rFonts w:ascii="Times New Roman" w:hAnsi="Times New Roman" w:cs="Times New Roman"/>
+          <w:sz w:val="24"/>
+          <w:szCs w:val="24"/>
+        </w:rPr>
+        <w:t>Specifies whether to return the original file to the repository rather than running the file</w:t>
       </w:r>
     </w:p>
     <w:p>
@@ -1258,7 +1548,7 @@
 </file>
 
 <file path=word/numbering.xml><?xml version="1.0" encoding="utf-8"?>
-<w:numbering xmlns:wpc="http://schemas.microsoft.com/office/word/2010/wordprocessingCanvas" xmlns:cx="http://schemas.microsoft.com/office/drawing/2014/chartex" xmlns:cx1="http://schemas.microsoft.com/office/drawing/2015/9/8/chartex" xmlns:cx2="http://schemas.microsoft.com/office/drawing/2015/10/21/chartex" xmlns:cx3="http://schemas.microsoft.com/office/drawing/2016/5/9/chartex" xmlns:cx4="http://schemas.microsoft.com/office/drawing/2016/5/10/chartex" xmlns:cx5="http://schemas.microsoft.com/office/drawing/2016/5/11/chartex" xmlns:cx6="http://schemas.microsoft.com/office/drawing/2016/5/12/chartex" xmlns:cx7="http://schemas.microsoft.com/office/drawing/2016/5/13/chartex" xmlns:cx8="http://schemas.microsoft.com/office/drawing/2016/5/14/chartex" xmlns:mc="http://schemas.openxmlformats.org/markup-compatibility/2006" xmlns:aink="http://schemas.microsoft.com/office/drawing/2016/ink" xmlns:am3d="http://schemas.microsoft.com/office/drawing/2017/model3d" xmlns:o="urn:schemas-microsoft-com:office:office" xmlns:r="http://schemas.openxmlformats.org/officeDocument/2006/relationships" xmlns:m="http://schemas.openxmlformats.org/officeDocument/2006/math" xmlns:v="urn:schemas-microsoft-com:vml" xmlns:wp14="http://schemas.microsoft.com/office/word/2010/wordprocessingDrawing" xmlns:wp="http://schemas.openxmlformats.org/drawingml/2006/wordprocessingDrawing" xmlns:w10="urn:schemas-microsoft-com:office:word" xmlns:w="http://schemas.openxmlformats.org/wordprocessingml/2006/main" xmlns:w14="http://schemas.microsoft.com/office/word/2010/wordml" xmlns:w15="http://schemas.microsoft.com/office/word/2012/wordml" xmlns:w16cid="http://schemas.microsoft.com/office/word/2016/wordml/cid" xmlns:w16se="http://schemas.microsoft.com/office/word/2015/wordml/symex" xmlns:wpg="http://schemas.microsoft.com/office/word/2010/wordprocessingGroup" xmlns:wpi="http://schemas.microsoft.com/office/word/2010/wordprocessingInk" xmlns:wne="http://schemas.microsoft.com/office/word/2006/wordml" xmlns:wps="http://schemas.microsoft.com/office/word/2010/wordprocessingShape" mc:Ignorable="w14 w15 w16se w16cid wp14">
+<w:numbering xmlns:wpc="http://schemas.microsoft.com/office/word/2010/wordprocessingCanvas" xmlns:cx="http://schemas.microsoft.com/office/drawing/2014/chartex" xmlns:cx1="http://schemas.microsoft.com/office/drawing/2015/9/8/chartex" xmlns:cx2="http://schemas.microsoft.com/office/drawing/2015/10/21/chartex" xmlns:cx3="http://schemas.microsoft.com/office/drawing/2016/5/9/chartex" xmlns:cx4="http://schemas.microsoft.com/office/drawing/2016/5/10/chartex" xmlns:cx5="http://schemas.microsoft.com/office/drawing/2016/5/11/chartex" xmlns:cx6="http://schemas.microsoft.com/office/drawing/2016/5/12/chartex" xmlns:cx7="http://schemas.microsoft.com/office/drawing/2016/5/13/chartex" xmlns:cx8="http://schemas.microsoft.com/office/drawing/2016/5/14/chartex" xmlns:mc="http://schemas.openxmlformats.org/markup-compatibility/2006" xmlns:aink="http://schemas.microsoft.com/office/drawing/2016/ink" xmlns:am3d="http://schemas.microsoft.com/office/drawing/2017/model3d" xmlns:o="urn:schemas-microsoft-com:office:office" xmlns:r="http://schemas.openxmlformats.org/officeDocument/2006/relationships" xmlns:m="http://schemas.openxmlformats.org/officeDocument/2006/math" xmlns:v="urn:schemas-microsoft-com:vml" xmlns:wp14="http://schemas.microsoft.com/office/word/2010/wordprocessingDrawing" xmlns:wp="http://schemas.openxmlformats.org/drawingml/2006/wordprocessingDrawing" xmlns:w10="urn:schemas-microsoft-com:office:word" xmlns:w="http://schemas.openxmlformats.org/wordprocessingml/2006/main" xmlns:w14="http://schemas.microsoft.com/office/word/2010/wordml" xmlns:w15="http://schemas.microsoft.com/office/word/2012/wordml" xmlns:w16cex="http://schemas.microsoft.com/office/word/2018/wordml/cex" xmlns:w16cid="http://schemas.microsoft.com/office/word/2016/wordml/cid" xmlns:w16="http://schemas.microsoft.com/office/word/2018/wordml" xmlns:w16sdtdh="http://schemas.microsoft.com/office/word/2020/wordml/sdtdatahash" xmlns:w16se="http://schemas.microsoft.com/office/word/2015/wordml/symex" xmlns:wpg="http://schemas.microsoft.com/office/word/2010/wordprocessingGroup" xmlns:wpi="http://schemas.microsoft.com/office/word/2010/wordprocessingInk" xmlns:wne="http://schemas.microsoft.com/office/word/2006/wordml" xmlns:wps="http://schemas.microsoft.com/office/word/2010/wordprocessingShape" mc:Ignorable="w14 w15 w16se w16cid w16 w16cex w16sdtdh wp14">
   <w:abstractNum w:abstractNumId="0" w15:restartNumberingAfterBreak="0">
     <w:nsid w:val="0C930674"/>
     <w:multiLevelType w:val="multilevel"/>
@@ -1279,7 +1569,7 @@
         <w:sz w:val="20"/>
       </w:rPr>
     </w:lvl>
-    <w:lvl w:ilvl="1" w:tentative="1">
+    <w:lvl w:ilvl="1">
       <w:start w:val="1"/>
       <w:numFmt w:val="bullet"/>
       <w:lvlText w:val="o"/>
@@ -1577,7 +1867,7 @@
         <w:sz w:val="20"/>
       </w:rPr>
     </w:lvl>
-    <w:lvl w:ilvl="1" w:tentative="1">
+    <w:lvl w:ilvl="1">
       <w:start w:val="1"/>
       <w:numFmt w:val="bullet"/>
       <w:lvlText w:val="o"/>
@@ -1593,7 +1883,7 @@
         <w:sz w:val="20"/>
       </w:rPr>
     </w:lvl>
-    <w:lvl w:ilvl="2" w:tentative="1">
+    <w:lvl w:ilvl="2">
       <w:start w:val="1"/>
       <w:numFmt w:val="bullet"/>
       <w:lvlText w:val=""/>
@@ -2175,7 +2465,7 @@
 </file>
 
 <file path=word/styles.xml><?xml version="1.0" encoding="utf-8"?>
-<w:styles xmlns:mc="http://schemas.openxmlformats.org/markup-compatibility/2006" xmlns:r="http://schemas.openxmlformats.org/officeDocument/2006/relationships" xmlns:w="http://schemas.openxmlformats.org/wordprocessingml/2006/main" xmlns:w14="http://schemas.microsoft.com/office/word/2010/wordml" xmlns:w15="http://schemas.microsoft.com/office/word/2012/wordml" xmlns:w16cid="http://schemas.microsoft.com/office/word/2016/wordml/cid" xmlns:w16se="http://schemas.microsoft.com/office/word/2015/wordml/symex" mc:Ignorable="w14 w15 w16se w16cid">
+<w:styles xmlns:mc="http://schemas.openxmlformats.org/markup-compatibility/2006" xmlns:r="http://schemas.openxmlformats.org/officeDocument/2006/relationships" xmlns:w="http://schemas.openxmlformats.org/wordprocessingml/2006/main" xmlns:w14="http://schemas.microsoft.com/office/word/2010/wordml" xmlns:w15="http://schemas.microsoft.com/office/word/2012/wordml" xmlns:w16cex="http://schemas.microsoft.com/office/word/2018/wordml/cex" xmlns:w16cid="http://schemas.microsoft.com/office/word/2016/wordml/cid" xmlns:w16="http://schemas.microsoft.com/office/word/2018/wordml" xmlns:w16sdtdh="http://schemas.microsoft.com/office/word/2020/wordml/sdtdatahash" xmlns:w16se="http://schemas.microsoft.com/office/word/2015/wordml/symex" mc:Ignorable="w14 w15 w16se w16cid w16 w16cex w16sdtdh">
   <w:docDefaults>
     <w:rPrDefault>
       <w:rPr>
@@ -2191,7 +2481,7 @@
       </w:pPr>
     </w:pPrDefault>
   </w:docDefaults>
-  <w:latentStyles w:defLockedState="0" w:defUIPriority="99" w:defSemiHidden="0" w:defUnhideWhenUsed="0" w:defQFormat="0" w:count="375">
+  <w:latentStyles w:defLockedState="0" w:defUIPriority="99" w:defSemiHidden="0" w:defUnhideWhenUsed="0" w:defQFormat="0" w:count="376">
     <w:lsdException w:name="Normal" w:uiPriority="0" w:qFormat="1"/>
     <w:lsdException w:name="heading 1" w:uiPriority="9" w:qFormat="1"/>
     <w:lsdException w:name="heading 2" w:semiHidden="1" w:uiPriority="9" w:unhideWhenUsed="1" w:qFormat="1"/>
@@ -2297,7 +2587,6 @@
     <w:lsdException w:name="HTML Sample" w:semiHidden="1" w:unhideWhenUsed="1"/>
     <w:lsdException w:name="HTML Typewriter" w:semiHidden="1" w:unhideWhenUsed="1"/>
     <w:lsdException w:name="HTML Variable" w:semiHidden="1" w:unhideWhenUsed="1"/>
-    <w:lsdException w:name="Normal Table" w:semiHidden="1" w:unhideWhenUsed="1"/>
     <w:lsdException w:name="annotation subject" w:semiHidden="1" w:unhideWhenUsed="1"/>
     <w:lsdException w:name="No List" w:semiHidden="1" w:unhideWhenUsed="1"/>
     <w:lsdException w:name="Outline List 1" w:semiHidden="1" w:unhideWhenUsed="1"/>
@@ -2344,10 +2633,8 @@
     <w:lsdException w:name="Table Subtle 2" w:semiHidden="1" w:unhideWhenUsed="1"/>
     <w:lsdException w:name="Table Web 1" w:semiHidden="1" w:unhideWhenUsed="1"/>
     <w:lsdException w:name="Table Web 2" w:semiHidden="1" w:unhideWhenUsed="1"/>
-    <w:lsdException w:name="Table Web 3" w:semiHidden="1" w:unhideWhenUsed="1"/>
     <w:lsdException w:name="Balloon Text" w:semiHidden="1" w:unhideWhenUsed="1"/>
     <w:lsdException w:name="Table Grid" w:uiPriority="39"/>
-    <w:lsdException w:name="Table Theme" w:semiHidden="1" w:unhideWhenUsed="1"/>
     <w:lsdException w:name="Placeholder Text" w:semiHidden="1"/>
     <w:lsdException w:name="No Spacing" w:uiPriority="1" w:qFormat="1"/>
     <w:lsdException w:name="Light Shading" w:uiPriority="60"/>
@@ -2567,6 +2854,7 @@
     <w:lsdException w:name="Smart Hyperlink" w:semiHidden="1" w:unhideWhenUsed="1"/>
     <w:lsdException w:name="Hashtag" w:semiHidden="1" w:unhideWhenUsed="1"/>
     <w:lsdException w:name="Unresolved Mention" w:semiHidden="1" w:unhideWhenUsed="1"/>
+    <w:lsdException w:name="Smart Link" w:semiHidden="1" w:unhideWhenUsed="1"/>
   </w:latentStyles>
   <w:style w:type="paragraph" w:default="1" w:styleId="Normal">
     <w:name w:val="Normal"/>

</xml_diff>